<commit_message>
Merged all branches | final merge
</commit_message>
<xml_diff>
--- a/P-values/P-Value Feature Summary.docx
+++ b/P-values/P-Value Feature Summary.docx
@@ -1,10 +1,9 @@
 
 <file path=word/document.xml><?xml version="1.0" encoding="utf-8"?>
-<w:document xmlns:o="urn:schemas-microsoft-com:office:office" xmlns:r="http://schemas.openxmlformats.org/officeDocument/2006/relationships" xmlns:v="urn:schemas-microsoft-com:vml" xmlns:w="http://schemas.openxmlformats.org/wordprocessingml/2006/main" xmlns:w10="urn:schemas-microsoft-com:office:word" xmlns:wp="http://schemas.openxmlformats.org/drawingml/2006/wordprocessingDrawing" xmlns:wps="http://schemas.microsoft.com/office/word/2010/wordprocessingShape" xmlns:wpg="http://schemas.microsoft.com/office/word/2010/wordprocessingGroup" xmlns:mc="http://schemas.openxmlformats.org/markup-compatibility/2006" xmlns:wp14="http://schemas.microsoft.com/office/word/2010/wordprocessingDrawing" xmlns:w14="http://schemas.microsoft.com/office/word/2010/wordml" xmlns:w15="http://schemas.microsoft.com/office/word/2012/wordml" mc:Ignorable="w14 wp14 w15">
+<w:document xmlns:wpc="http://schemas.microsoft.com/office/word/2010/wordprocessingCanvas" xmlns:cx="http://schemas.microsoft.com/office/drawing/2014/chartex" xmlns:cx1="http://schemas.microsoft.com/office/drawing/2015/9/8/chartex" xmlns:cx2="http://schemas.microsoft.com/office/drawing/2015/10/21/chartex" xmlns:cx3="http://schemas.microsoft.com/office/drawing/2016/5/9/chartex" xmlns:cx4="http://schemas.microsoft.com/office/drawing/2016/5/10/chartex" xmlns:cx5="http://schemas.microsoft.com/office/drawing/2016/5/11/chartex" xmlns:cx6="http://schemas.microsoft.com/office/drawing/2016/5/12/chartex" xmlns:cx7="http://schemas.microsoft.com/office/drawing/2016/5/13/chartex" xmlns:cx8="http://schemas.microsoft.com/office/drawing/2016/5/14/chartex" xmlns:mc="http://schemas.openxmlformats.org/markup-compatibility/2006" xmlns:aink="http://schemas.microsoft.com/office/drawing/2016/ink" xmlns:am3d="http://schemas.microsoft.com/office/drawing/2017/model3d" xmlns:o="urn:schemas-microsoft-com:office:office" xmlns:oel="http://schemas.microsoft.com/office/2019/extlst" xmlns:r="http://schemas.openxmlformats.org/officeDocument/2006/relationships" xmlns:m="http://schemas.openxmlformats.org/officeDocument/2006/math" xmlns:v="urn:schemas-microsoft-com:vml" xmlns:wp14="http://schemas.microsoft.com/office/word/2010/wordprocessingDrawing" xmlns:wp="http://schemas.openxmlformats.org/drawingml/2006/wordprocessingDrawing" xmlns:w10="urn:schemas-microsoft-com:office:word" xmlns:w="http://schemas.openxmlformats.org/wordprocessingml/2006/main" xmlns:w14="http://schemas.microsoft.com/office/word/2010/wordml" xmlns:w15="http://schemas.microsoft.com/office/word/2012/wordml" xmlns:w16cex="http://schemas.microsoft.com/office/word/2018/wordml/cex" xmlns:w16cid="http://schemas.microsoft.com/office/word/2016/wordml/cid" xmlns:w16="http://schemas.microsoft.com/office/word/2018/wordml" xmlns:w16du="http://schemas.microsoft.com/office/word/2023/wordml/word16du" xmlns:w16sdtdh="http://schemas.microsoft.com/office/word/2020/wordml/sdtdatahash" xmlns:w16sdtfl="http://schemas.microsoft.com/office/word/2024/wordml/sdtformatlock" xmlns:w16se="http://schemas.microsoft.com/office/word/2015/wordml/symex" xmlns:wpg="http://schemas.microsoft.com/office/word/2010/wordprocessingGroup" xmlns:wpi="http://schemas.microsoft.com/office/word/2010/wordprocessingInk" xmlns:wne="http://schemas.microsoft.com/office/word/2006/wordml" xmlns:wps="http://schemas.microsoft.com/office/word/2010/wordprocessingShape" mc:Ignorable="w14 w15 w16se w16cid w16 w16cex w16sdtdh w16sdtfl w16du wp14">
   <w:body>
     <w:p>
       <w:pPr>
-        <w:pStyle w:val="Normal"/>
         <w:rPr>
           <w:b/>
           <w:bCs/>
@@ -60,12 +59,21 @@
           <w:szCs w:val="32"/>
         </w:rPr>
       </w:pPr>
-      <w:r>
-        <w:rPr>
-          <w:sz w:val="28"/>
-          <w:szCs w:val="28"/>
-        </w:rPr>
-        <w:t>Bad_Dreams:</w:t>
+      <w:proofErr w:type="spellStart"/>
+      <w:r>
+        <w:rPr>
+          <w:sz w:val="28"/>
+          <w:szCs w:val="28"/>
+        </w:rPr>
+        <w:t>Bad_Dreams</w:t>
+      </w:r>
+      <w:proofErr w:type="spellEnd"/>
+      <w:r>
+        <w:rPr>
+          <w:sz w:val="28"/>
+          <w:szCs w:val="28"/>
+        </w:rPr>
+        <w:t>:</w:t>
       </w:r>
     </w:p>
     <w:p>
@@ -104,13 +112,24 @@
           <w:szCs w:val="32"/>
         </w:rPr>
       </w:pPr>
-      <w:r>
-        <w:rPr>
-          <w:sz w:val="28"/>
-          <w:szCs w:val="28"/>
-        </w:rPr>
-        <w:t>Cant_Sleep</w:t>
-      </w:r>
+      <w:proofErr w:type="spellStart"/>
+      <w:proofErr w:type="gramStart"/>
+      <w:r>
+        <w:rPr>
+          <w:sz w:val="28"/>
+          <w:szCs w:val="28"/>
+        </w:rPr>
+        <w:t>Cant</w:t>
+      </w:r>
+      <w:proofErr w:type="gramEnd"/>
+      <w:r>
+        <w:rPr>
+          <w:sz w:val="28"/>
+          <w:szCs w:val="28"/>
+        </w:rPr>
+        <w:t>_Sleep</w:t>
+      </w:r>
+      <w:proofErr w:type="spellEnd"/>
     </w:p>
     <w:p>
       <w:pPr>
@@ -148,6 +167,7 @@
           <w:szCs w:val="32"/>
         </w:rPr>
       </w:pPr>
+      <w:proofErr w:type="spellStart"/>
       <w:r>
         <w:rPr>
           <w:sz w:val="28"/>
@@ -155,6 +175,7 @@
         </w:rPr>
         <w:t>Loud_Snore</w:t>
       </w:r>
+      <w:proofErr w:type="spellEnd"/>
     </w:p>
     <w:p>
       <w:pPr>
@@ -192,6 +213,7 @@
           <w:szCs w:val="32"/>
         </w:rPr>
       </w:pPr>
+      <w:proofErr w:type="spellStart"/>
       <w:r>
         <w:rPr>
           <w:sz w:val="28"/>
@@ -199,6 +221,7 @@
         </w:rPr>
         <w:t>Sleep_Meds</w:t>
       </w:r>
+      <w:proofErr w:type="spellEnd"/>
     </w:p>
     <w:p>
       <w:pPr>
@@ -236,6 +259,7 @@
           <w:szCs w:val="32"/>
         </w:rPr>
       </w:pPr>
+      <w:proofErr w:type="spellStart"/>
       <w:r>
         <w:rPr>
           <w:sz w:val="28"/>
@@ -243,6 +267,7 @@
         </w:rPr>
         <w:t>Sleep_Quality</w:t>
       </w:r>
+      <w:proofErr w:type="spellEnd"/>
     </w:p>
     <w:p>
       <w:pPr>
@@ -278,6 +303,7 @@
           <w:szCs w:val="28"/>
         </w:rPr>
       </w:pPr>
+      <w:proofErr w:type="spellStart"/>
       <w:r>
         <w:rPr>
           <w:sz w:val="28"/>
@@ -285,6 +311,7 @@
         </w:rPr>
         <w:t>Staying_Awake_Issues</w:t>
       </w:r>
+      <w:proofErr w:type="spellEnd"/>
     </w:p>
     <w:p>
       <w:pPr>
@@ -338,6 +365,7 @@
           <w:szCs w:val="28"/>
         </w:rPr>
       </w:pPr>
+      <w:proofErr w:type="spellStart"/>
       <w:r>
         <w:rPr>
           <w:sz w:val="28"/>
@@ -345,6 +373,7 @@
         </w:rPr>
         <w:t>Wake_In_Night</w:t>
       </w:r>
+      <w:proofErr w:type="spellEnd"/>
     </w:p>
     <w:p>
       <w:pPr>
@@ -378,6 +407,7 @@
           <w:szCs w:val="28"/>
         </w:rPr>
       </w:pPr>
+      <w:proofErr w:type="spellStart"/>
       <w:r>
         <w:rPr>
           <w:sz w:val="28"/>
@@ -385,6 +415,7 @@
         </w:rPr>
         <w:t>Wake_To_Bathroom</w:t>
       </w:r>
+      <w:proofErr w:type="spellEnd"/>
     </w:p>
     <w:p>
       <w:pPr>
@@ -447,7 +478,25 @@
           <w:sz w:val="32"/>
           <w:szCs w:val="32"/>
         </w:rPr>
-        <w:t>Significantly Different Attention Features (Less than 0.05):</w:t>
+        <w:t xml:space="preserve">Significantly Different </w:t>
+      </w:r>
+      <w:r>
+        <w:rPr>
+          <w:b/>
+          <w:bCs/>
+          <w:sz w:val="32"/>
+          <w:szCs w:val="32"/>
+        </w:rPr>
+        <w:t>Attention</w:t>
+      </w:r>
+      <w:r>
+        <w:rPr>
+          <w:b/>
+          <w:bCs/>
+          <w:sz w:val="32"/>
+          <w:szCs w:val="32"/>
+        </w:rPr>
+        <w:t xml:space="preserve"> Features (Less than 0.05):</w:t>
       </w:r>
     </w:p>
     <w:p>
@@ -462,6 +511,7 @@
           <w:szCs w:val="28"/>
         </w:rPr>
       </w:pPr>
+      <w:proofErr w:type="spellStart"/>
       <w:r>
         <w:rPr>
           <w:sz w:val="28"/>
@@ -469,6 +519,7 @@
         </w:rPr>
         <w:t>Concentration_Issues</w:t>
       </w:r>
+      <w:proofErr w:type="spellEnd"/>
     </w:p>
     <w:p>
       <w:pPr>
@@ -487,14 +538,7 @@
           <w:sz w:val="28"/>
           <w:szCs w:val="28"/>
         </w:rPr>
-        <w:t>“</w:t>
-      </w:r>
-      <w:r>
-        <w:rPr>
-          <w:sz w:val="28"/>
-          <w:szCs w:val="28"/>
-        </w:rPr>
-        <w:t>Always” Response</w:t>
+        <w:t>“Always” Response</w:t>
       </w:r>
     </w:p>
     <w:p>
@@ -509,27 +553,22 @@
           <w:szCs w:val="28"/>
         </w:rPr>
       </w:pPr>
-      <w:r>
-        <w:rPr>
-          <w:sz w:val="28"/>
-          <w:szCs w:val="28"/>
-        </w:rPr>
-        <w:t>Good_In</w:t>
-      </w:r>
-      <w:r>
-        <w:rPr>
-          <w:sz w:val="28"/>
-          <w:szCs w:val="28"/>
-        </w:rPr>
-        <w:t>t</w:t>
-      </w:r>
-      <w:r>
-        <w:rPr>
-          <w:sz w:val="28"/>
-          <w:szCs w:val="28"/>
-        </w:rPr>
-        <w:t>erruption_Recovery</w:t>
-      </w:r>
+      <w:proofErr w:type="spellStart"/>
+      <w:r>
+        <w:rPr>
+          <w:sz w:val="28"/>
+          <w:szCs w:val="28"/>
+        </w:rPr>
+        <w:t>Good_Inerruption</w:t>
+      </w:r>
+      <w:r>
+        <w:rPr>
+          <w:sz w:val="28"/>
+          <w:szCs w:val="28"/>
+        </w:rPr>
+        <w:t>_Recovery</w:t>
+      </w:r>
+      <w:proofErr w:type="spellEnd"/>
     </w:p>
     <w:p>
       <w:pPr>
@@ -548,14 +587,7 @@
           <w:sz w:val="28"/>
           <w:szCs w:val="28"/>
         </w:rPr>
-        <w:t>“</w:t>
-      </w:r>
-      <w:r>
-        <w:rPr>
-          <w:sz w:val="28"/>
-          <w:szCs w:val="28"/>
-        </w:rPr>
-        <w:t>Almost Never” Response</w:t>
+        <w:t>“Almost Never” Response</w:t>
       </w:r>
     </w:p>
     <w:p>
@@ -570,6 +602,7 @@
           <w:szCs w:val="28"/>
         </w:rPr>
       </w:pPr>
+      <w:proofErr w:type="spellStart"/>
       <w:r>
         <w:rPr>
           <w:sz w:val="28"/>
@@ -577,6 +610,7 @@
         </w:rPr>
         <w:t>Good_Task_Alteration</w:t>
       </w:r>
+      <w:proofErr w:type="spellEnd"/>
     </w:p>
     <w:p>
       <w:pPr>
@@ -595,14 +629,7 @@
           <w:sz w:val="28"/>
           <w:szCs w:val="28"/>
         </w:rPr>
-        <w:t>“</w:t>
-      </w:r>
-      <w:r>
-        <w:rPr>
-          <w:sz w:val="28"/>
-          <w:szCs w:val="28"/>
-        </w:rPr>
-        <w:t>Almost Never” Response</w:t>
+        <w:t>“Almost Never” Response</w:t>
       </w:r>
     </w:p>
     <w:p>
@@ -617,6 +644,7 @@
           <w:szCs w:val="28"/>
         </w:rPr>
       </w:pPr>
+      <w:proofErr w:type="spellStart"/>
       <w:r>
         <w:rPr>
           <w:sz w:val="28"/>
@@ -624,6 +652,7 @@
         </w:rPr>
         <w:t>Good_Task_Switching</w:t>
       </w:r>
+      <w:proofErr w:type="spellEnd"/>
     </w:p>
     <w:p>
       <w:pPr>
@@ -642,14 +671,7 @@
           <w:sz w:val="28"/>
           <w:szCs w:val="28"/>
         </w:rPr>
-        <w:t>“</w:t>
-      </w:r>
-      <w:r>
-        <w:rPr>
-          <w:sz w:val="28"/>
-          <w:szCs w:val="28"/>
-        </w:rPr>
-        <w:t>Often” Response</w:t>
+        <w:t>“Often” Response</w:t>
       </w:r>
     </w:p>
     <w:p>
@@ -664,6 +686,7 @@
           <w:szCs w:val="28"/>
         </w:rPr>
       </w:pPr>
+      <w:proofErr w:type="spellStart"/>
       <w:r>
         <w:rPr>
           <w:sz w:val="28"/>
@@ -671,6 +694,7 @@
         </w:rPr>
         <w:t>Poor_Listening_Writing</w:t>
       </w:r>
+      <w:proofErr w:type="spellEnd"/>
     </w:p>
     <w:p>
       <w:pPr>
@@ -689,14 +713,7 @@
           <w:sz w:val="28"/>
           <w:szCs w:val="28"/>
         </w:rPr>
-        <w:t>“</w:t>
-      </w:r>
-      <w:r>
-        <w:rPr>
-          <w:sz w:val="28"/>
-          <w:szCs w:val="28"/>
-        </w:rPr>
-        <w:t>Always” Response</w:t>
+        <w:t>“Always” Response</w:t>
       </w:r>
     </w:p>
     <w:p>
@@ -711,16 +728,9 @@
           <w:szCs w:val="28"/>
         </w:rPr>
       </w:pPr>
-      <w:r>
-        <w:rPr>
-          <w:sz w:val="28"/>
-          <w:szCs w:val="28"/>
-        </w:rPr>
-      </w:r>
-    </w:p>
-    <w:p>
-      <w:pPr>
-        <w:pStyle w:val="Normal"/>
+    </w:p>
+    <w:p>
+      <w:pPr>
         <w:rPr>
           <w:b/>
           <w:bCs/>
@@ -735,7 +745,25 @@
           <w:sz w:val="40"/>
           <w:szCs w:val="40"/>
         </w:rPr>
-        <w:t>Significance level 0.01:</w:t>
+        <w:t>Significance level 0.0</w:t>
+      </w:r>
+      <w:r>
+        <w:rPr>
+          <w:b/>
+          <w:bCs/>
+          <w:sz w:val="40"/>
+          <w:szCs w:val="40"/>
+        </w:rPr>
+        <w:t>1</w:t>
+      </w:r>
+      <w:r>
+        <w:rPr>
+          <w:b/>
+          <w:bCs/>
+          <w:sz w:val="40"/>
+          <w:szCs w:val="40"/>
+        </w:rPr>
+        <w:t>:</w:t>
       </w:r>
     </w:p>
     <w:p>
@@ -759,7 +787,43 @@
           <w:sz w:val="32"/>
           <w:szCs w:val="32"/>
         </w:rPr>
-        <w:t>Significantly Different Sleep Features (Less than 0.01):</w:t>
+        <w:t>Significantly Different Sleep Features (</w:t>
+      </w:r>
+      <w:r>
+        <w:rPr>
+          <w:b/>
+          <w:bCs/>
+          <w:sz w:val="32"/>
+          <w:szCs w:val="32"/>
+        </w:rPr>
+        <w:t>Less</w:t>
+      </w:r>
+      <w:r>
+        <w:rPr>
+          <w:b/>
+          <w:bCs/>
+          <w:sz w:val="32"/>
+          <w:szCs w:val="32"/>
+        </w:rPr>
+        <w:t xml:space="preserve"> than 0.0</w:t>
+      </w:r>
+      <w:r>
+        <w:rPr>
+          <w:b/>
+          <w:bCs/>
+          <w:sz w:val="32"/>
+          <w:szCs w:val="32"/>
+        </w:rPr>
+        <w:t>1</w:t>
+      </w:r>
+      <w:r>
+        <w:rPr>
+          <w:b/>
+          <w:bCs/>
+          <w:sz w:val="32"/>
+          <w:szCs w:val="32"/>
+        </w:rPr>
+        <w:t>):</w:t>
       </w:r>
     </w:p>
     <w:p>
@@ -776,12 +840,21 @@
           <w:szCs w:val="32"/>
         </w:rPr>
       </w:pPr>
-      <w:r>
-        <w:rPr>
-          <w:sz w:val="28"/>
-          <w:szCs w:val="28"/>
-        </w:rPr>
-        <w:t>Bad_Dreams:</w:t>
+      <w:proofErr w:type="spellStart"/>
+      <w:r>
+        <w:rPr>
+          <w:sz w:val="28"/>
+          <w:szCs w:val="28"/>
+        </w:rPr>
+        <w:t>Bad_Dreams</w:t>
+      </w:r>
+      <w:proofErr w:type="spellEnd"/>
+      <w:r>
+        <w:rPr>
+          <w:sz w:val="28"/>
+          <w:szCs w:val="28"/>
+        </w:rPr>
+        <w:t>:</w:t>
       </w:r>
     </w:p>
     <w:p>
@@ -820,6 +893,7 @@
           <w:szCs w:val="32"/>
         </w:rPr>
       </w:pPr>
+      <w:proofErr w:type="spellStart"/>
       <w:r>
         <w:rPr>
           <w:sz w:val="28"/>
@@ -827,6 +901,7 @@
         </w:rPr>
         <w:t>Sleep_Meds</w:t>
       </w:r>
+      <w:proofErr w:type="spellEnd"/>
     </w:p>
     <w:p>
       <w:pPr>
@@ -862,6 +937,7 @@
           <w:szCs w:val="28"/>
         </w:rPr>
       </w:pPr>
+      <w:proofErr w:type="spellStart"/>
       <w:r>
         <w:rPr>
           <w:sz w:val="28"/>
@@ -869,6 +945,7 @@
         </w:rPr>
         <w:t>Staying_Awake_Issues</w:t>
       </w:r>
+      <w:proofErr w:type="spellEnd"/>
     </w:p>
     <w:p>
       <w:pPr>
@@ -924,14 +1001,79 @@
           <w:szCs w:val="32"/>
         </w:rPr>
       </w:pPr>
-      <w:r>
-        <w:rPr>
-          <w:b/>
-          <w:bCs/>
-          <w:sz w:val="32"/>
-          <w:szCs w:val="32"/>
-        </w:rPr>
-        <w:t>Significantly Different Attention Features (Less than 0.01):</w:t>
+      <w:proofErr w:type="gramStart"/>
+      <w:r>
+        <w:rPr>
+          <w:b/>
+          <w:bCs/>
+          <w:sz w:val="32"/>
+          <w:szCs w:val="32"/>
+        </w:rPr>
+        <w:t>Significantly</w:t>
+      </w:r>
+      <w:proofErr w:type="gramEnd"/>
+      <w:r>
+        <w:rPr>
+          <w:b/>
+          <w:bCs/>
+          <w:sz w:val="32"/>
+          <w:szCs w:val="32"/>
+        </w:rPr>
+        <w:t xml:space="preserve"> Different </w:t>
+      </w:r>
+      <w:r>
+        <w:rPr>
+          <w:b/>
+          <w:bCs/>
+          <w:sz w:val="32"/>
+          <w:szCs w:val="32"/>
+        </w:rPr>
+        <w:t>Attention</w:t>
+      </w:r>
+      <w:r>
+        <w:rPr>
+          <w:b/>
+          <w:bCs/>
+          <w:sz w:val="32"/>
+          <w:szCs w:val="32"/>
+        </w:rPr>
+        <w:t xml:space="preserve"> Features (</w:t>
+      </w:r>
+      <w:r>
+        <w:rPr>
+          <w:b/>
+          <w:bCs/>
+          <w:sz w:val="32"/>
+          <w:szCs w:val="32"/>
+        </w:rPr>
+        <w:t>Less</w:t>
+      </w:r>
+      <w:r>
+        <w:rPr>
+          <w:b/>
+          <w:bCs/>
+          <w:sz w:val="32"/>
+          <w:szCs w:val="32"/>
+        </w:rPr>
+        <w:t xml:space="preserve"> than 0.0</w:t>
+      </w:r>
+      <w:r>
+        <w:rPr>
+          <w:b/>
+          <w:bCs/>
+          <w:sz w:val="32"/>
+          <w:szCs w:val="32"/>
+        </w:rPr>
+        <w:t>1</w:t>
+      </w:r>
+      <w:r>
+        <w:rPr>
+          <w:b/>
+          <w:bCs/>
+          <w:sz w:val="32"/>
+          <w:szCs w:val="32"/>
+        </w:rPr>
+        <w:t>):</w:t>
       </w:r>
     </w:p>
     <w:p>
@@ -946,27 +1088,15 @@
           <w:szCs w:val="28"/>
         </w:rPr>
       </w:pPr>
-      <w:r>
-        <w:rPr>
-          <w:sz w:val="28"/>
-          <w:szCs w:val="28"/>
-        </w:rPr>
-        <w:t>Good_In</w:t>
-      </w:r>
-      <w:r>
-        <w:rPr>
-          <w:sz w:val="28"/>
-          <w:szCs w:val="28"/>
-        </w:rPr>
-        <w:t>t</w:t>
-      </w:r>
-      <w:r>
-        <w:rPr>
-          <w:sz w:val="28"/>
-          <w:szCs w:val="28"/>
-        </w:rPr>
-        <w:t>erruption_Recovery</w:t>
-      </w:r>
+      <w:proofErr w:type="spellStart"/>
+      <w:r>
+        <w:rPr>
+          <w:sz w:val="28"/>
+          <w:szCs w:val="28"/>
+        </w:rPr>
+        <w:t>Good_Inerruption_Recovery</w:t>
+      </w:r>
+      <w:proofErr w:type="spellEnd"/>
     </w:p>
     <w:p>
       <w:pPr>
@@ -985,14 +1115,7 @@
           <w:sz w:val="28"/>
           <w:szCs w:val="28"/>
         </w:rPr>
-        <w:t>“</w:t>
-      </w:r>
-      <w:r>
-        <w:rPr>
-          <w:sz w:val="28"/>
-          <w:szCs w:val="28"/>
-        </w:rPr>
-        <w:t>Almost Never” Response</w:t>
+        <w:t>“Almost Never” Response</w:t>
       </w:r>
     </w:p>
     <w:p>
@@ -1007,6 +1130,7 @@
           <w:szCs w:val="28"/>
         </w:rPr>
       </w:pPr>
+      <w:proofErr w:type="spellStart"/>
       <w:r>
         <w:rPr>
           <w:sz w:val="28"/>
@@ -1014,6 +1138,7 @@
         </w:rPr>
         <w:t>Good_Task_Switching</w:t>
       </w:r>
+      <w:proofErr w:type="spellEnd"/>
     </w:p>
     <w:p>
       <w:pPr>
@@ -1022,314 +1147,155 @@
           <w:ilvl w:val="2"/>
           <w:numId w:val="1"/>
         </w:numPr>
-        <w:spacing w:before="0" w:after="160"/>
-        <w:contextualSpacing/>
-        <w:rPr>
-          <w:sz w:val="28"/>
-          <w:szCs w:val="28"/>
-        </w:rPr>
-      </w:pPr>
-      <w:r>
-        <w:rPr>
-          <w:sz w:val="28"/>
-          <w:szCs w:val="28"/>
-        </w:rPr>
-        <w:t>“</w:t>
-      </w:r>
-      <w:r>
-        <w:rPr>
-          <w:sz w:val="28"/>
-          <w:szCs w:val="28"/>
-        </w:rPr>
-        <w:t>Often” Response</w:t>
+        <w:rPr>
+          <w:sz w:val="28"/>
+          <w:szCs w:val="28"/>
+        </w:rPr>
+      </w:pPr>
+      <w:r>
+        <w:rPr>
+          <w:sz w:val="28"/>
+          <w:szCs w:val="28"/>
+        </w:rPr>
+        <w:t>“Often” Response</w:t>
       </w:r>
     </w:p>
     <w:sectPr>
-      <w:type w:val="nextPage"/>
       <w:pgSz w:w="12240" w:h="15840"/>
-      <w:pgMar w:left="1440" w:right="1440" w:gutter="0" w:header="0" w:top="1440" w:footer="0" w:bottom="1440"/>
-      <w:pgNumType w:fmt="decimal"/>
-      <w:formProt w:val="false"/>
-      <w:textDirection w:val="lrTb"/>
-      <w:docGrid w:type="default" w:linePitch="360" w:charSpace="0"/>
+      <w:pgMar w:top="1440" w:right="1440" w:bottom="1440" w:left="1440" w:header="720" w:footer="720" w:gutter="0"/>
+      <w:cols w:space="720"/>
+      <w:docGrid w:linePitch="360"/>
     </w:sectPr>
   </w:body>
 </w:document>
 </file>
 
 <file path=word/numbering.xml><?xml version="1.0" encoding="utf-8"?>
-<w:numbering xmlns:w="http://schemas.openxmlformats.org/wordprocessingml/2006/main" xmlns:o="urn:schemas-microsoft-com:office:office" xmlns:r="http://schemas.openxmlformats.org/officeDocument/2006/relationships" xmlns:v="urn:schemas-microsoft-com:vml" xmlns:mc="http://schemas.openxmlformats.org/markup-compatibility/2006" xmlns:w14="http://schemas.microsoft.com/office/word/2010/wordml" mc:Ignorable="w14">
-  <w:abstractNum w:abstractNumId="1">
-    <w:lvl w:ilvl="0">
+<w:numbering xmlns:wpc="http://schemas.microsoft.com/office/word/2010/wordprocessingCanvas" xmlns:cx="http://schemas.microsoft.com/office/drawing/2014/chartex" xmlns:cx1="http://schemas.microsoft.com/office/drawing/2015/9/8/chartex" xmlns:cx2="http://schemas.microsoft.com/office/drawing/2015/10/21/chartex" xmlns:cx3="http://schemas.microsoft.com/office/drawing/2016/5/9/chartex" xmlns:cx4="http://schemas.microsoft.com/office/drawing/2016/5/10/chartex" xmlns:cx5="http://schemas.microsoft.com/office/drawing/2016/5/11/chartex" xmlns:cx6="http://schemas.microsoft.com/office/drawing/2016/5/12/chartex" xmlns:cx7="http://schemas.microsoft.com/office/drawing/2016/5/13/chartex" xmlns:cx8="http://schemas.microsoft.com/office/drawing/2016/5/14/chartex" xmlns:mc="http://schemas.openxmlformats.org/markup-compatibility/2006" xmlns:aink="http://schemas.microsoft.com/office/drawing/2016/ink" xmlns:am3d="http://schemas.microsoft.com/office/drawing/2017/model3d" xmlns:o="urn:schemas-microsoft-com:office:office" xmlns:oel="http://schemas.microsoft.com/office/2019/extlst" xmlns:r="http://schemas.openxmlformats.org/officeDocument/2006/relationships" xmlns:m="http://schemas.openxmlformats.org/officeDocument/2006/math" xmlns:v="urn:schemas-microsoft-com:vml" xmlns:wp14="http://schemas.microsoft.com/office/word/2010/wordprocessingDrawing" xmlns:wp="http://schemas.openxmlformats.org/drawingml/2006/wordprocessingDrawing" xmlns:w10="urn:schemas-microsoft-com:office:word" xmlns:w="http://schemas.openxmlformats.org/wordprocessingml/2006/main" xmlns:w14="http://schemas.microsoft.com/office/word/2010/wordml" xmlns:w15="http://schemas.microsoft.com/office/word/2012/wordml" xmlns:w16cex="http://schemas.microsoft.com/office/word/2018/wordml/cex" xmlns:w16cid="http://schemas.microsoft.com/office/word/2016/wordml/cid" xmlns:w16="http://schemas.microsoft.com/office/word/2018/wordml" xmlns:w16du="http://schemas.microsoft.com/office/word/2023/wordml/word16du" xmlns:w16sdtdh="http://schemas.microsoft.com/office/word/2020/wordml/sdtdatahash" xmlns:w16sdtfl="http://schemas.microsoft.com/office/word/2024/wordml/sdtformatlock" xmlns:w16se="http://schemas.microsoft.com/office/word/2015/wordml/symex" xmlns:wpg="http://schemas.microsoft.com/office/word/2010/wordprocessingGroup" xmlns:wpi="http://schemas.microsoft.com/office/word/2010/wordprocessingInk" xmlns:wne="http://schemas.microsoft.com/office/word/2006/wordml" xmlns:wps="http://schemas.microsoft.com/office/word/2010/wordprocessingShape" mc:Ignorable="w14 w15 w16se w16cid w16 w16cex w16sdtdh w16sdtfl w16du wp14">
+  <w:abstractNum w:abstractNumId="0" w15:restartNumberingAfterBreak="0">
+    <w:nsid w:val="3C107EC0"/>
+    <w:multiLevelType w:val="hybridMultilevel"/>
+    <w:tmpl w:val="2242A76A"/>
+    <w:lvl w:ilvl="0" w:tplc="A9A6B58A">
       <w:numFmt w:val="bullet"/>
       <w:lvlText w:val="-"/>
       <w:lvlJc w:val="left"/>
       <w:pPr>
-        <w:tabs>
-          <w:tab w:val="num" w:pos="0"/>
-        </w:tabs>
         <w:ind w:left="720" w:hanging="360"/>
       </w:pPr>
       <w:rPr>
-        <w:rFonts w:ascii="Aptos" w:hAnsi="Aptos" w:cs="Aptos" w:hint="default"/>
-        <w:rFonts w:cstheme="minorBidi" w:eastAsiaTheme="minorHAnsi"/>
+        <w:rFonts w:ascii="Aptos" w:eastAsiaTheme="minorHAnsi" w:hAnsi="Aptos" w:cstheme="minorBidi" w:hint="default"/>
       </w:rPr>
     </w:lvl>
-    <w:lvl w:ilvl="1">
+    <w:lvl w:ilvl="1" w:tplc="04090003">
       <w:start w:val="1"/>
       <w:numFmt w:val="bullet"/>
       <w:lvlText w:val="o"/>
       <w:lvlJc w:val="left"/>
       <w:pPr>
-        <w:tabs>
-          <w:tab w:val="num" w:pos="0"/>
-        </w:tabs>
         <w:ind w:left="1440" w:hanging="360"/>
       </w:pPr>
       <w:rPr>
         <w:rFonts w:ascii="Courier New" w:hAnsi="Courier New" w:cs="Courier New" w:hint="default"/>
       </w:rPr>
     </w:lvl>
-    <w:lvl w:ilvl="2">
+    <w:lvl w:ilvl="2" w:tplc="04090005">
       <w:start w:val="1"/>
       <w:numFmt w:val="bullet"/>
       <w:lvlText w:val=""/>
       <w:lvlJc w:val="left"/>
       <w:pPr>
-        <w:tabs>
-          <w:tab w:val="num" w:pos="0"/>
-        </w:tabs>
         <w:ind w:left="2160" w:hanging="360"/>
       </w:pPr>
       <w:rPr>
-        <w:rFonts w:ascii="Wingdings" w:hAnsi="Wingdings" w:cs="Wingdings" w:hint="default"/>
+        <w:rFonts w:ascii="Wingdings" w:hAnsi="Wingdings" w:hint="default"/>
       </w:rPr>
     </w:lvl>
-    <w:lvl w:ilvl="3">
+    <w:lvl w:ilvl="3" w:tplc="04090001">
       <w:start w:val="1"/>
       <w:numFmt w:val="bullet"/>
       <w:lvlText w:val=""/>
       <w:lvlJc w:val="left"/>
       <w:pPr>
-        <w:tabs>
-          <w:tab w:val="num" w:pos="0"/>
-        </w:tabs>
         <w:ind w:left="2880" w:hanging="360"/>
       </w:pPr>
       <w:rPr>
-        <w:rFonts w:ascii="Symbol" w:hAnsi="Symbol" w:cs="Symbol" w:hint="default"/>
+        <w:rFonts w:ascii="Symbol" w:hAnsi="Symbol" w:hint="default"/>
       </w:rPr>
     </w:lvl>
-    <w:lvl w:ilvl="4">
+    <w:lvl w:ilvl="4" w:tplc="04090003" w:tentative="1">
       <w:start w:val="1"/>
       <w:numFmt w:val="bullet"/>
       <w:lvlText w:val="o"/>
       <w:lvlJc w:val="left"/>
       <w:pPr>
-        <w:tabs>
-          <w:tab w:val="num" w:pos="0"/>
-        </w:tabs>
         <w:ind w:left="3600" w:hanging="360"/>
       </w:pPr>
       <w:rPr>
         <w:rFonts w:ascii="Courier New" w:hAnsi="Courier New" w:cs="Courier New" w:hint="default"/>
       </w:rPr>
     </w:lvl>
-    <w:lvl w:ilvl="5">
+    <w:lvl w:ilvl="5" w:tplc="04090005" w:tentative="1">
       <w:start w:val="1"/>
       <w:numFmt w:val="bullet"/>
       <w:lvlText w:val=""/>
       <w:lvlJc w:val="left"/>
       <w:pPr>
-        <w:tabs>
-          <w:tab w:val="num" w:pos="0"/>
-        </w:tabs>
         <w:ind w:left="4320" w:hanging="360"/>
       </w:pPr>
       <w:rPr>
-        <w:rFonts w:ascii="Wingdings" w:hAnsi="Wingdings" w:cs="Wingdings" w:hint="default"/>
+        <w:rFonts w:ascii="Wingdings" w:hAnsi="Wingdings" w:hint="default"/>
       </w:rPr>
     </w:lvl>
-    <w:lvl w:ilvl="6">
+    <w:lvl w:ilvl="6" w:tplc="04090001" w:tentative="1">
       <w:start w:val="1"/>
       <w:numFmt w:val="bullet"/>
       <w:lvlText w:val=""/>
       <w:lvlJc w:val="left"/>
       <w:pPr>
-        <w:tabs>
-          <w:tab w:val="num" w:pos="0"/>
-        </w:tabs>
         <w:ind w:left="5040" w:hanging="360"/>
       </w:pPr>
       <w:rPr>
-        <w:rFonts w:ascii="Symbol" w:hAnsi="Symbol" w:cs="Symbol" w:hint="default"/>
+        <w:rFonts w:ascii="Symbol" w:hAnsi="Symbol" w:hint="default"/>
       </w:rPr>
     </w:lvl>
-    <w:lvl w:ilvl="7">
+    <w:lvl w:ilvl="7" w:tplc="04090003" w:tentative="1">
       <w:start w:val="1"/>
       <w:numFmt w:val="bullet"/>
       <w:lvlText w:val="o"/>
       <w:lvlJc w:val="left"/>
       <w:pPr>
-        <w:tabs>
-          <w:tab w:val="num" w:pos="0"/>
-        </w:tabs>
         <w:ind w:left="5760" w:hanging="360"/>
       </w:pPr>
       <w:rPr>
         <w:rFonts w:ascii="Courier New" w:hAnsi="Courier New" w:cs="Courier New" w:hint="default"/>
       </w:rPr>
     </w:lvl>
-    <w:lvl w:ilvl="8">
+    <w:lvl w:ilvl="8" w:tplc="04090005" w:tentative="1">
       <w:start w:val="1"/>
       <w:numFmt w:val="bullet"/>
       <w:lvlText w:val=""/>
       <w:lvlJc w:val="left"/>
       <w:pPr>
-        <w:tabs>
-          <w:tab w:val="num" w:pos="0"/>
-        </w:tabs>
         <w:ind w:left="6480" w:hanging="360"/>
       </w:pPr>
       <w:rPr>
-        <w:rFonts w:ascii="Wingdings" w:hAnsi="Wingdings" w:cs="Wingdings" w:hint="default"/>
+        <w:rFonts w:ascii="Wingdings" w:hAnsi="Wingdings" w:hint="default"/>
       </w:rPr>
     </w:lvl>
   </w:abstractNum>
-  <w:abstractNum w:abstractNumId="2">
-    <w:lvl w:ilvl="0">
-      <w:start w:val="1"/>
-      <w:numFmt w:val="none"/>
-      <w:suff w:val="nothing"/>
-      <w:lvlText w:val=""/>
-      <w:lvlJc w:val="left"/>
-      <w:pPr>
-        <w:tabs>
-          <w:tab w:val="num" w:pos="0"/>
-        </w:tabs>
-        <w:ind w:left="0" w:hanging="0"/>
-      </w:pPr>
-    </w:lvl>
-    <w:lvl w:ilvl="1">
-      <w:start w:val="1"/>
-      <w:numFmt w:val="none"/>
-      <w:suff w:val="nothing"/>
-      <w:lvlText w:val=""/>
-      <w:lvlJc w:val="left"/>
-      <w:pPr>
-        <w:tabs>
-          <w:tab w:val="num" w:pos="0"/>
-        </w:tabs>
-        <w:ind w:left="0" w:hanging="0"/>
-      </w:pPr>
-    </w:lvl>
-    <w:lvl w:ilvl="2">
-      <w:start w:val="1"/>
-      <w:numFmt w:val="none"/>
-      <w:suff w:val="nothing"/>
-      <w:lvlText w:val=""/>
-      <w:lvlJc w:val="left"/>
-      <w:pPr>
-        <w:tabs>
-          <w:tab w:val="num" w:pos="0"/>
-        </w:tabs>
-        <w:ind w:left="0" w:hanging="0"/>
-      </w:pPr>
-    </w:lvl>
-    <w:lvl w:ilvl="3">
-      <w:start w:val="1"/>
-      <w:numFmt w:val="none"/>
-      <w:suff w:val="nothing"/>
-      <w:lvlText w:val=""/>
-      <w:lvlJc w:val="left"/>
-      <w:pPr>
-        <w:tabs>
-          <w:tab w:val="num" w:pos="0"/>
-        </w:tabs>
-        <w:ind w:left="0" w:hanging="0"/>
-      </w:pPr>
-    </w:lvl>
-    <w:lvl w:ilvl="4">
-      <w:start w:val="1"/>
-      <w:numFmt w:val="none"/>
-      <w:suff w:val="nothing"/>
-      <w:lvlText w:val=""/>
-      <w:lvlJc w:val="left"/>
-      <w:pPr>
-        <w:tabs>
-          <w:tab w:val="num" w:pos="0"/>
-        </w:tabs>
-        <w:ind w:left="0" w:hanging="0"/>
-      </w:pPr>
-    </w:lvl>
-    <w:lvl w:ilvl="5">
-      <w:start w:val="1"/>
-      <w:numFmt w:val="none"/>
-      <w:suff w:val="nothing"/>
-      <w:lvlText w:val=""/>
-      <w:lvlJc w:val="left"/>
-      <w:pPr>
-        <w:tabs>
-          <w:tab w:val="num" w:pos="0"/>
-        </w:tabs>
-        <w:ind w:left="0" w:hanging="0"/>
-      </w:pPr>
-    </w:lvl>
-    <w:lvl w:ilvl="6">
-      <w:start w:val="1"/>
-      <w:numFmt w:val="none"/>
-      <w:suff w:val="nothing"/>
-      <w:lvlText w:val=""/>
-      <w:lvlJc w:val="left"/>
-      <w:pPr>
-        <w:tabs>
-          <w:tab w:val="num" w:pos="0"/>
-        </w:tabs>
-        <w:ind w:left="0" w:hanging="0"/>
-      </w:pPr>
-    </w:lvl>
-    <w:lvl w:ilvl="7">
-      <w:start w:val="1"/>
-      <w:numFmt w:val="none"/>
-      <w:suff w:val="nothing"/>
-      <w:lvlText w:val=""/>
-      <w:lvlJc w:val="left"/>
-      <w:pPr>
-        <w:tabs>
-          <w:tab w:val="num" w:pos="0"/>
-        </w:tabs>
-        <w:ind w:left="0" w:hanging="0"/>
-      </w:pPr>
-    </w:lvl>
-    <w:lvl w:ilvl="8">
-      <w:start w:val="1"/>
-      <w:numFmt w:val="none"/>
-      <w:suff w:val="nothing"/>
-      <w:lvlText w:val=""/>
-      <w:lvlJc w:val="left"/>
-      <w:pPr>
-        <w:tabs>
-          <w:tab w:val="num" w:pos="0"/>
-        </w:tabs>
-        <w:ind w:left="0" w:hanging="0"/>
-      </w:pPr>
-    </w:lvl>
-  </w:abstractNum>
-  <w:num w:numId="1">
-    <w:abstractNumId w:val="1"/>
-  </w:num>
-  <w:num w:numId="2">
-    <w:abstractNumId w:val="2"/>
+  <w:num w:numId="1" w16cid:durableId="645010111">
+    <w:abstractNumId w:val="0"/>
   </w:num>
 </w:numbering>
 </file>
 
 <file path=word/styles.xml><?xml version="1.0" encoding="utf-8"?>
-<w:styles xmlns:w="http://schemas.openxmlformats.org/wordprocessingml/2006/main" xmlns:w14="http://schemas.microsoft.com/office/word/2010/wordml" xmlns:mc="http://schemas.openxmlformats.org/markup-compatibility/2006" mc:Ignorable="w14">
+<w:styles xmlns:mc="http://schemas.openxmlformats.org/markup-compatibility/2006" xmlns:r="http://schemas.openxmlformats.org/officeDocument/2006/relationships" xmlns:w="http://schemas.openxmlformats.org/wordprocessingml/2006/main" xmlns:w14="http://schemas.microsoft.com/office/word/2010/wordml" xmlns:w15="http://schemas.microsoft.com/office/word/2012/wordml" xmlns:w16cex="http://schemas.microsoft.com/office/word/2018/wordml/cex" xmlns:w16cid="http://schemas.microsoft.com/office/word/2016/wordml/cid" xmlns:w16="http://schemas.microsoft.com/office/word/2018/wordml" xmlns:w16du="http://schemas.microsoft.com/office/word/2023/wordml/word16du" xmlns:w16sdtdh="http://schemas.microsoft.com/office/word/2020/wordml/sdtdatahash" xmlns:w16sdtfl="http://schemas.microsoft.com/office/word/2024/wordml/sdtformatlock" xmlns:w16se="http://schemas.microsoft.com/office/word/2015/wordml/symex" mc:Ignorable="w14 w15 w16se w16cid w16 w16cex w16sdtdh w16sdtfl w16du">
   <w:docDefaults>
     <w:rPrDefault>
       <w:rPr>
-        <w:rFonts w:ascii="Aptos" w:hAnsi="Aptos" w:eastAsia="Aptos" w:cs="" w:asciiTheme="minorHAnsi" w:cstheme="minorBidi" w:eastAsiaTheme="minorHAnsi" w:hAnsiTheme="minorHAnsi"/>
+        <w:rFonts w:asciiTheme="minorHAnsi" w:eastAsiaTheme="minorHAnsi" w:hAnsiTheme="minorHAnsi" w:cstheme="minorBidi"/>
         <w:kern w:val="2"/>
         <w:sz w:val="24"/>
         <w:szCs w:val="24"/>
@@ -1339,21 +1305,21 @@
     </w:rPrDefault>
     <w:pPrDefault>
       <w:pPr>
-        <w:suppressAutoHyphens w:val="true"/>
+        <w:spacing w:after="160" w:line="278" w:lineRule="auto"/>
       </w:pPr>
     </w:pPrDefault>
   </w:docDefaults>
   <w:latentStyles w:defLockedState="0" w:defUIPriority="99" w:defSemiHidden="0" w:defUnhideWhenUsed="0" w:defQFormat="0" w:count="376">
     <w:lsdException w:name="Normal" w:uiPriority="0" w:qFormat="1"/>
     <w:lsdException w:name="heading 1" w:uiPriority="9" w:qFormat="1"/>
-    <w:lsdException w:name="heading 2" w:uiPriority="9" w:semiHidden="1" w:unhideWhenUsed="1" w:qFormat="1"/>
-    <w:lsdException w:name="heading 3" w:uiPriority="9" w:semiHidden="1" w:unhideWhenUsed="1" w:qFormat="1"/>
-    <w:lsdException w:name="heading 4" w:uiPriority="9" w:semiHidden="1" w:unhideWhenUsed="1" w:qFormat="1"/>
-    <w:lsdException w:name="heading 5" w:uiPriority="9" w:semiHidden="1" w:unhideWhenUsed="1" w:qFormat="1"/>
-    <w:lsdException w:name="heading 6" w:uiPriority="9" w:semiHidden="1" w:unhideWhenUsed="1" w:qFormat="1"/>
-    <w:lsdException w:name="heading 7" w:uiPriority="9" w:semiHidden="1" w:unhideWhenUsed="1" w:qFormat="1"/>
-    <w:lsdException w:name="heading 8" w:uiPriority="9" w:semiHidden="1" w:unhideWhenUsed="1" w:qFormat="1"/>
-    <w:lsdException w:name="heading 9" w:uiPriority="9" w:semiHidden="1" w:unhideWhenUsed="1" w:qFormat="1"/>
+    <w:lsdException w:name="heading 2" w:semiHidden="1" w:uiPriority="9" w:unhideWhenUsed="1" w:qFormat="1"/>
+    <w:lsdException w:name="heading 3" w:semiHidden="1" w:uiPriority="9" w:unhideWhenUsed="1" w:qFormat="1"/>
+    <w:lsdException w:name="heading 4" w:semiHidden="1" w:uiPriority="9" w:unhideWhenUsed="1" w:qFormat="1"/>
+    <w:lsdException w:name="heading 5" w:semiHidden="1" w:uiPriority="9" w:unhideWhenUsed="1" w:qFormat="1"/>
+    <w:lsdException w:name="heading 6" w:semiHidden="1" w:uiPriority="9" w:unhideWhenUsed="1" w:qFormat="1"/>
+    <w:lsdException w:name="heading 7" w:semiHidden="1" w:uiPriority="9" w:unhideWhenUsed="1" w:qFormat="1"/>
+    <w:lsdException w:name="heading 8" w:semiHidden="1" w:uiPriority="9" w:unhideWhenUsed="1" w:qFormat="1"/>
+    <w:lsdException w:name="heading 9" w:semiHidden="1" w:uiPriority="9" w:unhideWhenUsed="1" w:qFormat="1"/>
     <w:lsdException w:name="index 1" w:semiHidden="1" w:unhideWhenUsed="1"/>
     <w:lsdException w:name="index 2" w:semiHidden="1" w:unhideWhenUsed="1"/>
     <w:lsdException w:name="index 3" w:semiHidden="1" w:unhideWhenUsed="1"/>
@@ -1363,22 +1329,22 @@
     <w:lsdException w:name="index 7" w:semiHidden="1" w:unhideWhenUsed="1"/>
     <w:lsdException w:name="index 8" w:semiHidden="1" w:unhideWhenUsed="1"/>
     <w:lsdException w:name="index 9" w:semiHidden="1" w:unhideWhenUsed="1"/>
-    <w:lsdException w:name="toc 1" w:uiPriority="39" w:semiHidden="1" w:unhideWhenUsed="1"/>
-    <w:lsdException w:name="toc 2" w:uiPriority="39" w:semiHidden="1" w:unhideWhenUsed="1"/>
-    <w:lsdException w:name="toc 3" w:uiPriority="39" w:semiHidden="1" w:unhideWhenUsed="1"/>
-    <w:lsdException w:name="toc 4" w:uiPriority="39" w:semiHidden="1" w:unhideWhenUsed="1"/>
-    <w:lsdException w:name="toc 5" w:uiPriority="39" w:semiHidden="1" w:unhideWhenUsed="1"/>
-    <w:lsdException w:name="toc 6" w:uiPriority="39" w:semiHidden="1" w:unhideWhenUsed="1"/>
-    <w:lsdException w:name="toc 7" w:uiPriority="39" w:semiHidden="1" w:unhideWhenUsed="1"/>
-    <w:lsdException w:name="toc 8" w:uiPriority="39" w:semiHidden="1" w:unhideWhenUsed="1"/>
-    <w:lsdException w:name="toc 9" w:uiPriority="39" w:semiHidden="1" w:unhideWhenUsed="1"/>
+    <w:lsdException w:name="toc 1" w:semiHidden="1" w:uiPriority="39" w:unhideWhenUsed="1"/>
+    <w:lsdException w:name="toc 2" w:semiHidden="1" w:uiPriority="39" w:unhideWhenUsed="1"/>
+    <w:lsdException w:name="toc 3" w:semiHidden="1" w:uiPriority="39" w:unhideWhenUsed="1"/>
+    <w:lsdException w:name="toc 4" w:semiHidden="1" w:uiPriority="39" w:unhideWhenUsed="1"/>
+    <w:lsdException w:name="toc 5" w:semiHidden="1" w:uiPriority="39" w:unhideWhenUsed="1"/>
+    <w:lsdException w:name="toc 6" w:semiHidden="1" w:uiPriority="39" w:unhideWhenUsed="1"/>
+    <w:lsdException w:name="toc 7" w:semiHidden="1" w:uiPriority="39" w:unhideWhenUsed="1"/>
+    <w:lsdException w:name="toc 8" w:semiHidden="1" w:uiPriority="39" w:unhideWhenUsed="1"/>
+    <w:lsdException w:name="toc 9" w:semiHidden="1" w:uiPriority="39" w:unhideWhenUsed="1"/>
     <w:lsdException w:name="Normal Indent" w:semiHidden="1" w:unhideWhenUsed="1"/>
     <w:lsdException w:name="footnote text" w:semiHidden="1" w:unhideWhenUsed="1"/>
     <w:lsdException w:name="annotation text" w:semiHidden="1" w:unhideWhenUsed="1"/>
     <w:lsdException w:name="header" w:semiHidden="1" w:unhideWhenUsed="1"/>
     <w:lsdException w:name="footer" w:semiHidden="1" w:unhideWhenUsed="1"/>
     <w:lsdException w:name="index heading" w:semiHidden="1" w:unhideWhenUsed="1"/>
-    <w:lsdException w:name="caption" w:uiPriority="35" w:semiHidden="1" w:unhideWhenUsed="1" w:qFormat="1"/>
+    <w:lsdException w:name="caption" w:semiHidden="1" w:uiPriority="35" w:unhideWhenUsed="1" w:qFormat="1"/>
     <w:lsdException w:name="table of figures" w:semiHidden="1" w:unhideWhenUsed="1"/>
     <w:lsdException w:name="envelope address" w:semiHidden="1" w:unhideWhenUsed="1"/>
     <w:lsdException w:name="envelope return" w:semiHidden="1" w:unhideWhenUsed="1"/>
@@ -1409,7 +1375,7 @@
     <w:lsdException w:name="Title" w:uiPriority="10" w:qFormat="1"/>
     <w:lsdException w:name="Closing" w:semiHidden="1" w:unhideWhenUsed="1"/>
     <w:lsdException w:name="Signature" w:semiHidden="1" w:unhideWhenUsed="1"/>
-    <w:lsdException w:name="Default Paragraph Font" w:uiPriority="1" w:semiHidden="1" w:unhideWhenUsed="1"/>
+    <w:lsdException w:name="Default Paragraph Font" w:semiHidden="1" w:uiPriority="1" w:unhideWhenUsed="1"/>
     <w:lsdException w:name="Body Text" w:semiHidden="1" w:unhideWhenUsed="1"/>
     <w:lsdException w:name="Body Text Indent" w:semiHidden="1" w:unhideWhenUsed="1"/>
     <w:lsdException w:name="List Continue" w:semiHidden="1" w:unhideWhenUsed="1"/>
@@ -1609,8 +1575,8 @@
     <w:lsdException w:name="Subtle Reference" w:uiPriority="31" w:qFormat="1"/>
     <w:lsdException w:name="Intense Reference" w:uiPriority="32" w:qFormat="1"/>
     <w:lsdException w:name="Book Title" w:uiPriority="33" w:qFormat="1"/>
-    <w:lsdException w:name="Bibliography" w:uiPriority="37" w:semiHidden="1" w:unhideWhenUsed="1"/>
-    <w:lsdException w:name="TOC Heading" w:uiPriority="39" w:semiHidden="1" w:unhideWhenUsed="1" w:qFormat="1"/>
+    <w:lsdException w:name="Bibliography" w:semiHidden="1" w:uiPriority="37" w:unhideWhenUsed="1"/>
+    <w:lsdException w:name="TOC Heading" w:semiHidden="1" w:uiPriority="39" w:unhideWhenUsed="1" w:qFormat="1"/>
     <w:lsdException w:name="Plain Table 1" w:uiPriority="41"/>
     <w:lsdException w:name="Plain Table 2" w:uiPriority="42"/>
     <w:lsdException w:name="Plain Table 3" w:uiPriority="43"/>
@@ -1721,48 +1687,33 @@
     <w:lsdException w:name="Unresolved Mention" w:semiHidden="1" w:unhideWhenUsed="1"/>
     <w:lsdException w:name="Smart Link" w:semiHidden="1" w:unhideWhenUsed="1"/>
   </w:latentStyles>
-  <w:style w:type="paragraph" w:styleId="Normal" w:default="1">
+  <w:style w:type="paragraph" w:default="1" w:styleId="Normal">
     <w:name w:val="Normal"/>
     <w:qFormat/>
-    <w:pPr>
-      <w:widowControl/>
-      <w:bidi w:val="0"/>
-      <w:spacing w:lineRule="auto" w:line="276" w:before="0" w:after="160"/>
-      <w:jc w:val="left"/>
-    </w:pPr>
-    <w:rPr>
-      <w:rFonts w:ascii="Aptos" w:hAnsi="Aptos" w:eastAsia="Aptos" w:cs="" w:asciiTheme="minorHAnsi" w:cstheme="minorBidi" w:eastAsiaTheme="minorHAnsi" w:hAnsiTheme="minorHAnsi"/>
-      <w:color w:val="auto"/>
-      <w:kern w:val="2"/>
-      <w:sz w:val="24"/>
-      <w:szCs w:val="24"/>
-      <w:lang w:val="en-US" w:eastAsia="en-US" w:bidi="ar-SA"/>
-      <w14:ligatures w14:val="standardContextual"/>
-    </w:rPr>
   </w:style>
   <w:style w:type="paragraph" w:styleId="Heading1">
-    <w:name w:val="Heading 1"/>
+    <w:name w:val="heading 1"/>
     <w:basedOn w:val="Normal"/>
     <w:next w:val="Normal"/>
     <w:link w:val="Heading1Char"/>
     <w:uiPriority w:val="9"/>
     <w:qFormat/>
-    <w:rsid w:val="002a73c2"/>
+    <w:rsid w:val="002A73C2"/>
     <w:pPr>
-      <w:keepNext w:val="true"/>
+      <w:keepNext/>
       <w:keepLines/>
       <w:spacing w:before="360" w:after="80"/>
       <w:outlineLvl w:val="0"/>
     </w:pPr>
     <w:rPr>
-      <w:rFonts w:ascii="Aptos Display" w:hAnsi="Aptos Display" w:eastAsia="" w:cs="" w:asciiTheme="majorHAnsi" w:cstheme="majorBidi" w:eastAsiaTheme="majorEastAsia" w:hAnsiTheme="majorHAnsi"/>
-      <w:color w:themeColor="accent1" w:themeShade="bf" w:val="0F4761"/>
+      <w:rFonts w:asciiTheme="majorHAnsi" w:eastAsiaTheme="majorEastAsia" w:hAnsiTheme="majorHAnsi" w:cstheme="majorBidi"/>
+      <w:color w:val="0F4761" w:themeColor="accent1" w:themeShade="BF"/>
       <w:sz w:val="40"/>
       <w:szCs w:val="40"/>
     </w:rPr>
   </w:style>
   <w:style w:type="paragraph" w:styleId="Heading2">
-    <w:name w:val="Heading 2"/>
+    <w:name w:val="heading 2"/>
     <w:basedOn w:val="Normal"/>
     <w:next w:val="Normal"/>
     <w:link w:val="Heading2Char"/>
@@ -1770,22 +1721,22 @@
     <w:semiHidden/>
     <w:unhideWhenUsed/>
     <w:qFormat/>
-    <w:rsid w:val="002a73c2"/>
+    <w:rsid w:val="002A73C2"/>
     <w:pPr>
-      <w:keepNext w:val="true"/>
+      <w:keepNext/>
       <w:keepLines/>
       <w:spacing w:before="160" w:after="80"/>
       <w:outlineLvl w:val="1"/>
     </w:pPr>
     <w:rPr>
-      <w:rFonts w:ascii="Aptos Display" w:hAnsi="Aptos Display" w:eastAsia="" w:cs="" w:asciiTheme="majorHAnsi" w:cstheme="majorBidi" w:eastAsiaTheme="majorEastAsia" w:hAnsiTheme="majorHAnsi"/>
-      <w:color w:themeColor="accent1" w:themeShade="bf" w:val="0F4761"/>
+      <w:rFonts w:asciiTheme="majorHAnsi" w:eastAsiaTheme="majorEastAsia" w:hAnsiTheme="majorHAnsi" w:cstheme="majorBidi"/>
+      <w:color w:val="0F4761" w:themeColor="accent1" w:themeShade="BF"/>
       <w:sz w:val="32"/>
       <w:szCs w:val="32"/>
     </w:rPr>
   </w:style>
   <w:style w:type="paragraph" w:styleId="Heading3">
-    <w:name w:val="Heading 3"/>
+    <w:name w:val="heading 3"/>
     <w:basedOn w:val="Normal"/>
     <w:next w:val="Normal"/>
     <w:link w:val="Heading3Char"/>
@@ -1793,22 +1744,22 @@
     <w:semiHidden/>
     <w:unhideWhenUsed/>
     <w:qFormat/>
-    <w:rsid w:val="002a73c2"/>
+    <w:rsid w:val="002A73C2"/>
     <w:pPr>
-      <w:keepNext w:val="true"/>
+      <w:keepNext/>
       <w:keepLines/>
       <w:spacing w:before="160" w:after="80"/>
       <w:outlineLvl w:val="2"/>
     </w:pPr>
     <w:rPr>
-      <w:rFonts w:eastAsia="" w:cs="" w:cstheme="majorBidi" w:eastAsiaTheme="majorEastAsia"/>
-      <w:color w:themeColor="accent1" w:themeShade="bf" w:val="0F4761"/>
+      <w:rFonts w:eastAsiaTheme="majorEastAsia" w:cstheme="majorBidi"/>
+      <w:color w:val="0F4761" w:themeColor="accent1" w:themeShade="BF"/>
       <w:sz w:val="28"/>
       <w:szCs w:val="28"/>
     </w:rPr>
   </w:style>
   <w:style w:type="paragraph" w:styleId="Heading4">
-    <w:name w:val="Heading 4"/>
+    <w:name w:val="heading 4"/>
     <w:basedOn w:val="Normal"/>
     <w:next w:val="Normal"/>
     <w:link w:val="Heading4Char"/>
@@ -1816,22 +1767,22 @@
     <w:semiHidden/>
     <w:unhideWhenUsed/>
     <w:qFormat/>
-    <w:rsid w:val="002a73c2"/>
+    <w:rsid w:val="002A73C2"/>
     <w:pPr>
-      <w:keepNext w:val="true"/>
+      <w:keepNext/>
       <w:keepLines/>
       <w:spacing w:before="80" w:after="40"/>
       <w:outlineLvl w:val="3"/>
     </w:pPr>
     <w:rPr>
-      <w:rFonts w:eastAsia="" w:cs="" w:cstheme="majorBidi" w:eastAsiaTheme="majorEastAsia"/>
+      <w:rFonts w:eastAsiaTheme="majorEastAsia" w:cstheme="majorBidi"/>
       <w:i/>
       <w:iCs/>
-      <w:color w:themeColor="accent1" w:themeShade="bf" w:val="0F4761"/>
+      <w:color w:val="0F4761" w:themeColor="accent1" w:themeShade="BF"/>
     </w:rPr>
   </w:style>
   <w:style w:type="paragraph" w:styleId="Heading5">
-    <w:name w:val="Heading 5"/>
+    <w:name w:val="heading 5"/>
     <w:basedOn w:val="Normal"/>
     <w:next w:val="Normal"/>
     <w:link w:val="Heading5Char"/>
@@ -1839,20 +1790,20 @@
     <w:semiHidden/>
     <w:unhideWhenUsed/>
     <w:qFormat/>
-    <w:rsid w:val="002a73c2"/>
+    <w:rsid w:val="002A73C2"/>
     <w:pPr>
-      <w:keepNext w:val="true"/>
+      <w:keepNext/>
       <w:keepLines/>
       <w:spacing w:before="80" w:after="40"/>
       <w:outlineLvl w:val="4"/>
     </w:pPr>
     <w:rPr>
-      <w:rFonts w:eastAsia="" w:cs="" w:cstheme="majorBidi" w:eastAsiaTheme="majorEastAsia"/>
-      <w:color w:themeColor="accent1" w:themeShade="bf" w:val="0F4761"/>
+      <w:rFonts w:eastAsiaTheme="majorEastAsia" w:cstheme="majorBidi"/>
+      <w:color w:val="0F4761" w:themeColor="accent1" w:themeShade="BF"/>
     </w:rPr>
   </w:style>
   <w:style w:type="paragraph" w:styleId="Heading6">
-    <w:name w:val="Heading 6"/>
+    <w:name w:val="heading 6"/>
     <w:basedOn w:val="Normal"/>
     <w:next w:val="Normal"/>
     <w:link w:val="Heading6Char"/>
@@ -1860,22 +1811,22 @@
     <w:semiHidden/>
     <w:unhideWhenUsed/>
     <w:qFormat/>
-    <w:rsid w:val="002a73c2"/>
+    <w:rsid w:val="002A73C2"/>
     <w:pPr>
-      <w:keepNext w:val="true"/>
+      <w:keepNext/>
       <w:keepLines/>
       <w:spacing w:before="40" w:after="0"/>
       <w:outlineLvl w:val="5"/>
     </w:pPr>
     <w:rPr>
-      <w:rFonts w:eastAsia="" w:cs="" w:cstheme="majorBidi" w:eastAsiaTheme="majorEastAsia"/>
+      <w:rFonts w:eastAsiaTheme="majorEastAsia" w:cstheme="majorBidi"/>
       <w:i/>
       <w:iCs/>
-      <w:color w:themeColor="text1" w:themeTint="a6" w:val="595959"/>
+      <w:color w:val="595959" w:themeColor="text1" w:themeTint="A6"/>
     </w:rPr>
   </w:style>
   <w:style w:type="paragraph" w:styleId="Heading7">
-    <w:name w:val="Heading 7"/>
+    <w:name w:val="heading 7"/>
     <w:basedOn w:val="Normal"/>
     <w:next w:val="Normal"/>
     <w:link w:val="Heading7Char"/>
@@ -1883,20 +1834,20 @@
     <w:semiHidden/>
     <w:unhideWhenUsed/>
     <w:qFormat/>
-    <w:rsid w:val="002a73c2"/>
+    <w:rsid w:val="002A73C2"/>
     <w:pPr>
-      <w:keepNext w:val="true"/>
+      <w:keepNext/>
       <w:keepLines/>
       <w:spacing w:before="40" w:after="0"/>
       <w:outlineLvl w:val="6"/>
     </w:pPr>
     <w:rPr>
-      <w:rFonts w:eastAsia="" w:cs="" w:cstheme="majorBidi" w:eastAsiaTheme="majorEastAsia"/>
-      <w:color w:themeColor="text1" w:themeTint="a6" w:val="595959"/>
+      <w:rFonts w:eastAsiaTheme="majorEastAsia" w:cstheme="majorBidi"/>
+      <w:color w:val="595959" w:themeColor="text1" w:themeTint="A6"/>
     </w:rPr>
   </w:style>
   <w:style w:type="paragraph" w:styleId="Heading8">
-    <w:name w:val="Heading 8"/>
+    <w:name w:val="heading 8"/>
     <w:basedOn w:val="Normal"/>
     <w:next w:val="Normal"/>
     <w:link w:val="Heading8Char"/>
@@ -1904,22 +1855,22 @@
     <w:semiHidden/>
     <w:unhideWhenUsed/>
     <w:qFormat/>
-    <w:rsid w:val="002a73c2"/>
+    <w:rsid w:val="002A73C2"/>
     <w:pPr>
-      <w:keepNext w:val="true"/>
+      <w:keepNext/>
       <w:keepLines/>
-      <w:spacing w:before="0" w:after="0"/>
+      <w:spacing w:after="0"/>
       <w:outlineLvl w:val="7"/>
     </w:pPr>
     <w:rPr>
-      <w:rFonts w:eastAsia="" w:cs="" w:cstheme="majorBidi" w:eastAsiaTheme="majorEastAsia"/>
+      <w:rFonts w:eastAsiaTheme="majorEastAsia" w:cstheme="majorBidi"/>
       <w:i/>
       <w:iCs/>
-      <w:color w:themeColor="text1" w:themeTint="d8" w:val="272727"/>
+      <w:color w:val="272727" w:themeColor="text1" w:themeTint="D8"/>
     </w:rPr>
   </w:style>
   <w:style w:type="paragraph" w:styleId="Heading9">
-    <w:name w:val="Heading 9"/>
+    <w:name w:val="heading 9"/>
     <w:basedOn w:val="Normal"/>
     <w:next w:val="Normal"/>
     <w:link w:val="Heading9Char"/>
@@ -1927,291 +1878,161 @@
     <w:semiHidden/>
     <w:unhideWhenUsed/>
     <w:qFormat/>
-    <w:rsid w:val="002a73c2"/>
+    <w:rsid w:val="002A73C2"/>
     <w:pPr>
-      <w:keepNext w:val="true"/>
+      <w:keepNext/>
       <w:keepLines/>
-      <w:spacing w:before="0" w:after="0"/>
+      <w:spacing w:after="0"/>
       <w:outlineLvl w:val="8"/>
     </w:pPr>
     <w:rPr>
-      <w:rFonts w:eastAsia="" w:cs="" w:cstheme="majorBidi" w:eastAsiaTheme="majorEastAsia"/>
-      <w:color w:themeColor="text1" w:themeTint="d8" w:val="272727"/>
-    </w:rPr>
-  </w:style>
-  <w:style w:type="character" w:styleId="DefaultParagraphFont" w:default="1">
+      <w:rFonts w:eastAsiaTheme="majorEastAsia" w:cstheme="majorBidi"/>
+      <w:color w:val="272727" w:themeColor="text1" w:themeTint="D8"/>
+    </w:rPr>
+  </w:style>
+  <w:style w:type="character" w:default="1" w:styleId="DefaultParagraphFont">
     <w:name w:val="Default Paragraph Font"/>
     <w:uiPriority w:val="1"/>
     <w:unhideWhenUsed/>
-    <w:qFormat/>
-    <w:rPr/>
-  </w:style>
-  <w:style w:type="character" w:styleId="Heading1Char" w:customStyle="1">
+  </w:style>
+  <w:style w:type="table" w:default="1" w:styleId="TableNormal">
+    <w:name w:val="Normal Table"/>
+    <w:uiPriority w:val="99"/>
+    <w:semiHidden/>
+    <w:unhideWhenUsed/>
+    <w:tblPr>
+      <w:tblInd w:w="0" w:type="dxa"/>
+      <w:tblCellMar>
+        <w:top w:w="0" w:type="dxa"/>
+        <w:left w:w="108" w:type="dxa"/>
+        <w:bottom w:w="0" w:type="dxa"/>
+        <w:right w:w="108" w:type="dxa"/>
+      </w:tblCellMar>
+    </w:tblPr>
+  </w:style>
+  <w:style w:type="numbering" w:default="1" w:styleId="NoList">
+    <w:name w:val="No List"/>
+    <w:uiPriority w:val="99"/>
+    <w:semiHidden/>
+    <w:unhideWhenUsed/>
+  </w:style>
+  <w:style w:type="character" w:customStyle="1" w:styleId="Heading1Char">
     <w:name w:val="Heading 1 Char"/>
     <w:basedOn w:val="DefaultParagraphFont"/>
     <w:link w:val="Heading1"/>
     <w:uiPriority w:val="9"/>
-    <w:qFormat/>
-    <w:rsid w:val="002a73c2"/>
-    <w:rPr>
-      <w:rFonts w:ascii="Aptos Display" w:hAnsi="Aptos Display" w:eastAsia="" w:cs="" w:asciiTheme="majorHAnsi" w:cstheme="majorBidi" w:eastAsiaTheme="majorEastAsia" w:hAnsiTheme="majorHAnsi"/>
-      <w:color w:themeColor="accent1" w:themeShade="bf" w:val="0F4761"/>
+    <w:rsid w:val="002A73C2"/>
+    <w:rPr>
+      <w:rFonts w:asciiTheme="majorHAnsi" w:eastAsiaTheme="majorEastAsia" w:hAnsiTheme="majorHAnsi" w:cstheme="majorBidi"/>
+      <w:color w:val="0F4761" w:themeColor="accent1" w:themeShade="BF"/>
       <w:sz w:val="40"/>
       <w:szCs w:val="40"/>
     </w:rPr>
   </w:style>
-  <w:style w:type="character" w:styleId="Heading2Char" w:customStyle="1">
+  <w:style w:type="character" w:customStyle="1" w:styleId="Heading2Char">
     <w:name w:val="Heading 2 Char"/>
     <w:basedOn w:val="DefaultParagraphFont"/>
     <w:link w:val="Heading2"/>
     <w:uiPriority w:val="9"/>
     <w:semiHidden/>
-    <w:qFormat/>
-    <w:rsid w:val="002a73c2"/>
-    <w:rPr>
-      <w:rFonts w:ascii="Aptos Display" w:hAnsi="Aptos Display" w:eastAsia="" w:cs="" w:asciiTheme="majorHAnsi" w:cstheme="majorBidi" w:eastAsiaTheme="majorEastAsia" w:hAnsiTheme="majorHAnsi"/>
-      <w:color w:themeColor="accent1" w:themeShade="bf" w:val="0F4761"/>
+    <w:rsid w:val="002A73C2"/>
+    <w:rPr>
+      <w:rFonts w:asciiTheme="majorHAnsi" w:eastAsiaTheme="majorEastAsia" w:hAnsiTheme="majorHAnsi" w:cstheme="majorBidi"/>
+      <w:color w:val="0F4761" w:themeColor="accent1" w:themeShade="BF"/>
       <w:sz w:val="32"/>
       <w:szCs w:val="32"/>
     </w:rPr>
   </w:style>
-  <w:style w:type="character" w:styleId="Heading3Char" w:customStyle="1">
+  <w:style w:type="character" w:customStyle="1" w:styleId="Heading3Char">
     <w:name w:val="Heading 3 Char"/>
     <w:basedOn w:val="DefaultParagraphFont"/>
     <w:link w:val="Heading3"/>
     <w:uiPriority w:val="9"/>
     <w:semiHidden/>
-    <w:qFormat/>
-    <w:rsid w:val="002a73c2"/>
-    <w:rPr>
-      <w:rFonts w:eastAsia="" w:cs="" w:cstheme="majorBidi" w:eastAsiaTheme="majorEastAsia"/>
-      <w:color w:themeColor="accent1" w:themeShade="bf" w:val="0F4761"/>
+    <w:rsid w:val="002A73C2"/>
+    <w:rPr>
+      <w:rFonts w:eastAsiaTheme="majorEastAsia" w:cstheme="majorBidi"/>
+      <w:color w:val="0F4761" w:themeColor="accent1" w:themeShade="BF"/>
       <w:sz w:val="28"/>
       <w:szCs w:val="28"/>
     </w:rPr>
   </w:style>
-  <w:style w:type="character" w:styleId="Heading4Char" w:customStyle="1">
+  <w:style w:type="character" w:customStyle="1" w:styleId="Heading4Char">
     <w:name w:val="Heading 4 Char"/>
     <w:basedOn w:val="DefaultParagraphFont"/>
     <w:link w:val="Heading4"/>
     <w:uiPriority w:val="9"/>
     <w:semiHidden/>
-    <w:qFormat/>
-    <w:rsid w:val="002a73c2"/>
-    <w:rPr>
-      <w:rFonts w:eastAsia="" w:cs="" w:cstheme="majorBidi" w:eastAsiaTheme="majorEastAsia"/>
+    <w:rsid w:val="002A73C2"/>
+    <w:rPr>
+      <w:rFonts w:eastAsiaTheme="majorEastAsia" w:cstheme="majorBidi"/>
       <w:i/>
       <w:iCs/>
-      <w:color w:themeColor="accent1" w:themeShade="bf" w:val="0F4761"/>
-    </w:rPr>
-  </w:style>
-  <w:style w:type="character" w:styleId="Heading5Char" w:customStyle="1">
+      <w:color w:val="0F4761" w:themeColor="accent1" w:themeShade="BF"/>
+    </w:rPr>
+  </w:style>
+  <w:style w:type="character" w:customStyle="1" w:styleId="Heading5Char">
     <w:name w:val="Heading 5 Char"/>
     <w:basedOn w:val="DefaultParagraphFont"/>
     <w:link w:val="Heading5"/>
     <w:uiPriority w:val="9"/>
     <w:semiHidden/>
-    <w:qFormat/>
-    <w:rsid w:val="002a73c2"/>
-    <w:rPr>
-      <w:rFonts w:eastAsia="" w:cs="" w:cstheme="majorBidi" w:eastAsiaTheme="majorEastAsia"/>
-      <w:color w:themeColor="accent1" w:themeShade="bf" w:val="0F4761"/>
-    </w:rPr>
-  </w:style>
-  <w:style w:type="character" w:styleId="Heading6Char" w:customStyle="1">
+    <w:rsid w:val="002A73C2"/>
+    <w:rPr>
+      <w:rFonts w:eastAsiaTheme="majorEastAsia" w:cstheme="majorBidi"/>
+      <w:color w:val="0F4761" w:themeColor="accent1" w:themeShade="BF"/>
+    </w:rPr>
+  </w:style>
+  <w:style w:type="character" w:customStyle="1" w:styleId="Heading6Char">
     <w:name w:val="Heading 6 Char"/>
     <w:basedOn w:val="DefaultParagraphFont"/>
     <w:link w:val="Heading6"/>
     <w:uiPriority w:val="9"/>
     <w:semiHidden/>
-    <w:qFormat/>
-    <w:rsid w:val="002a73c2"/>
-    <w:rPr>
-      <w:rFonts w:eastAsia="" w:cs="" w:cstheme="majorBidi" w:eastAsiaTheme="majorEastAsia"/>
+    <w:rsid w:val="002A73C2"/>
+    <w:rPr>
+      <w:rFonts w:eastAsiaTheme="majorEastAsia" w:cstheme="majorBidi"/>
       <w:i/>
       <w:iCs/>
-      <w:color w:themeColor="text1" w:themeTint="a6" w:val="595959"/>
-    </w:rPr>
-  </w:style>
-  <w:style w:type="character" w:styleId="Heading7Char" w:customStyle="1">
+      <w:color w:val="595959" w:themeColor="text1" w:themeTint="A6"/>
+    </w:rPr>
+  </w:style>
+  <w:style w:type="character" w:customStyle="1" w:styleId="Heading7Char">
     <w:name w:val="Heading 7 Char"/>
     <w:basedOn w:val="DefaultParagraphFont"/>
     <w:link w:val="Heading7"/>
     <w:uiPriority w:val="9"/>
     <w:semiHidden/>
-    <w:qFormat/>
-    <w:rsid w:val="002a73c2"/>
-    <w:rPr>
-      <w:rFonts w:eastAsia="" w:cs="" w:cstheme="majorBidi" w:eastAsiaTheme="majorEastAsia"/>
-      <w:color w:themeColor="text1" w:themeTint="a6" w:val="595959"/>
-    </w:rPr>
-  </w:style>
-  <w:style w:type="character" w:styleId="Heading8Char" w:customStyle="1">
+    <w:rsid w:val="002A73C2"/>
+    <w:rPr>
+      <w:rFonts w:eastAsiaTheme="majorEastAsia" w:cstheme="majorBidi"/>
+      <w:color w:val="595959" w:themeColor="text1" w:themeTint="A6"/>
+    </w:rPr>
+  </w:style>
+  <w:style w:type="character" w:customStyle="1" w:styleId="Heading8Char">
     <w:name w:val="Heading 8 Char"/>
     <w:basedOn w:val="DefaultParagraphFont"/>
     <w:link w:val="Heading8"/>
     <w:uiPriority w:val="9"/>
     <w:semiHidden/>
-    <w:qFormat/>
-    <w:rsid w:val="002a73c2"/>
-    <w:rPr>
-      <w:rFonts w:eastAsia="" w:cs="" w:cstheme="majorBidi" w:eastAsiaTheme="majorEastAsia"/>
+    <w:rsid w:val="002A73C2"/>
+    <w:rPr>
+      <w:rFonts w:eastAsiaTheme="majorEastAsia" w:cstheme="majorBidi"/>
       <w:i/>
       <w:iCs/>
-      <w:color w:themeColor="text1" w:themeTint="d8" w:val="272727"/>
-    </w:rPr>
-  </w:style>
-  <w:style w:type="character" w:styleId="Heading9Char" w:customStyle="1">
+      <w:color w:val="272727" w:themeColor="text1" w:themeTint="D8"/>
+    </w:rPr>
+  </w:style>
+  <w:style w:type="character" w:customStyle="1" w:styleId="Heading9Char">
     <w:name w:val="Heading 9 Char"/>
     <w:basedOn w:val="DefaultParagraphFont"/>
     <w:link w:val="Heading9"/>
     <w:uiPriority w:val="9"/>
     <w:semiHidden/>
-    <w:qFormat/>
-    <w:rsid w:val="002a73c2"/>
-    <w:rPr>
-      <w:rFonts w:eastAsia="" w:cs="" w:cstheme="majorBidi" w:eastAsiaTheme="majorEastAsia"/>
-      <w:color w:themeColor="text1" w:themeTint="d8" w:val="272727"/>
-    </w:rPr>
-  </w:style>
-  <w:style w:type="character" w:styleId="TitleChar" w:customStyle="1">
-    <w:name w:val="Title Char"/>
-    <w:basedOn w:val="DefaultParagraphFont"/>
-    <w:link w:val="Title"/>
-    <w:uiPriority w:val="10"/>
-    <w:qFormat/>
-    <w:rsid w:val="002a73c2"/>
-    <w:rPr>
-      <w:rFonts w:ascii="Aptos Display" w:hAnsi="Aptos Display" w:eastAsia="" w:cs="" w:asciiTheme="majorHAnsi" w:cstheme="majorBidi" w:eastAsiaTheme="majorEastAsia" w:hAnsiTheme="majorHAnsi"/>
-      <w:spacing w:val="-10"/>
-      <w:kern w:val="2"/>
-      <w:sz w:val="56"/>
-      <w:szCs w:val="56"/>
-    </w:rPr>
-  </w:style>
-  <w:style w:type="character" w:styleId="SubtitleChar" w:customStyle="1">
-    <w:name w:val="Subtitle Char"/>
-    <w:basedOn w:val="DefaultParagraphFont"/>
-    <w:link w:val="Subtitle"/>
-    <w:uiPriority w:val="11"/>
-    <w:qFormat/>
-    <w:rsid w:val="002a73c2"/>
-    <w:rPr>
-      <w:rFonts w:eastAsia="" w:cs="" w:cstheme="majorBidi" w:eastAsiaTheme="majorEastAsia"/>
-      <w:color w:themeColor="text1" w:themeTint="a6" w:val="595959"/>
-      <w:spacing w:val="15"/>
-      <w:sz w:val="28"/>
-      <w:szCs w:val="28"/>
-    </w:rPr>
-  </w:style>
-  <w:style w:type="character" w:styleId="QuoteChar" w:customStyle="1">
-    <w:name w:val="Quote Char"/>
-    <w:basedOn w:val="DefaultParagraphFont"/>
-    <w:link w:val="Quote"/>
-    <w:uiPriority w:val="29"/>
-    <w:qFormat/>
-    <w:rsid w:val="002a73c2"/>
-    <w:rPr>
-      <w:i/>
-      <w:iCs/>
-      <w:color w:themeColor="text1" w:themeTint="bf" w:val="404040"/>
-    </w:rPr>
-  </w:style>
-  <w:style w:type="character" w:styleId="IntenseEmphasis">
-    <w:name w:val="Intense Emphasis"/>
-    <w:basedOn w:val="DefaultParagraphFont"/>
-    <w:uiPriority w:val="21"/>
-    <w:qFormat/>
-    <w:rsid w:val="002a73c2"/>
-    <w:rPr>
-      <w:i/>
-      <w:iCs/>
-      <w:color w:themeColor="accent1" w:themeShade="bf" w:val="0F4761"/>
-    </w:rPr>
-  </w:style>
-  <w:style w:type="character" w:styleId="IntenseQuoteChar" w:customStyle="1">
-    <w:name w:val="Intense Quote Char"/>
-    <w:basedOn w:val="DefaultParagraphFont"/>
-    <w:link w:val="IntenseQuote"/>
-    <w:uiPriority w:val="30"/>
-    <w:qFormat/>
-    <w:rsid w:val="002a73c2"/>
-    <w:rPr>
-      <w:i/>
-      <w:iCs/>
-      <w:color w:themeColor="accent1" w:themeShade="bf" w:val="0F4761"/>
-    </w:rPr>
-  </w:style>
-  <w:style w:type="character" w:styleId="IntenseReference">
-    <w:name w:val="Intense Reference"/>
-    <w:basedOn w:val="DefaultParagraphFont"/>
-    <w:uiPriority w:val="32"/>
-    <w:qFormat/>
-    <w:rsid w:val="002a73c2"/>
-    <w:rPr>
-      <w:b/>
-      <w:bCs/>
-      <w:smallCaps/>
-      <w:color w:themeColor="accent1" w:themeShade="bf" w:val="0F4761"/>
-      <w:spacing w:val="5"/>
-    </w:rPr>
-  </w:style>
-  <w:style w:type="paragraph" w:styleId="Heading">
-    <w:name w:val="Heading"/>
-    <w:basedOn w:val="Normal"/>
-    <w:next w:val="BodyText"/>
-    <w:qFormat/>
-    <w:pPr>
-      <w:keepNext w:val="true"/>
-      <w:spacing w:before="240" w:after="120"/>
-    </w:pPr>
-    <w:rPr>
-      <w:rFonts w:ascii="Liberation Sans" w:hAnsi="Liberation Sans" w:eastAsia="Microsoft YaHei" w:cs="Arial"/>
-      <w:sz w:val="28"/>
-      <w:szCs w:val="28"/>
-    </w:rPr>
-  </w:style>
-  <w:style w:type="paragraph" w:styleId="BodyText">
-    <w:name w:val="Body Text"/>
-    <w:basedOn w:val="Normal"/>
-    <w:pPr>
-      <w:spacing w:lineRule="auto" w:line="276" w:before="0" w:after="140"/>
-    </w:pPr>
-    <w:rPr/>
-  </w:style>
-  <w:style w:type="paragraph" w:styleId="List">
-    <w:name w:val="List"/>
-    <w:basedOn w:val="BodyText"/>
-    <w:pPr/>
-    <w:rPr>
-      <w:rFonts w:cs="Arial"/>
-    </w:rPr>
-  </w:style>
-  <w:style w:type="paragraph" w:styleId="Caption">
-    <w:name w:val="Caption"/>
-    <w:basedOn w:val="Normal"/>
-    <w:qFormat/>
-    <w:pPr>
-      <w:suppressLineNumbers/>
-      <w:spacing w:before="120" w:after="120"/>
-    </w:pPr>
-    <w:rPr>
-      <w:rFonts w:cs="Arial"/>
-      <w:i/>
-      <w:iCs/>
-      <w:sz w:val="24"/>
-      <w:szCs w:val="24"/>
-    </w:rPr>
-  </w:style>
-  <w:style w:type="paragraph" w:styleId="Index">
-    <w:name w:val="Index"/>
-    <w:basedOn w:val="Normal"/>
-    <w:qFormat/>
-    <w:pPr>
-      <w:suppressLineNumbers/>
-    </w:pPr>
-    <w:rPr>
-      <w:rFonts w:cs="Arial"/>
+    <w:rsid w:val="002A73C2"/>
+    <w:rPr>
+      <w:rFonts w:eastAsiaTheme="majorEastAsia" w:cstheme="majorBidi"/>
+      <w:color w:val="272727" w:themeColor="text1" w:themeTint="D8"/>
     </w:rPr>
   </w:style>
   <w:style w:type="paragraph" w:styleId="Title">
@@ -2221,15 +2042,29 @@
     <w:link w:val="TitleChar"/>
     <w:uiPriority w:val="10"/>
     <w:qFormat/>
-    <w:rsid w:val="002a73c2"/>
+    <w:rsid w:val="002A73C2"/>
     <w:pPr>
-      <w:spacing w:lineRule="auto" w:line="240" w:before="0" w:after="80"/>
+      <w:spacing w:after="80" w:line="240" w:lineRule="auto"/>
       <w:contextualSpacing/>
     </w:pPr>
     <w:rPr>
-      <w:rFonts w:ascii="Aptos Display" w:hAnsi="Aptos Display" w:eastAsia="" w:cs="" w:asciiTheme="majorHAnsi" w:cstheme="majorBidi" w:eastAsiaTheme="majorEastAsia" w:hAnsiTheme="majorHAnsi"/>
+      <w:rFonts w:asciiTheme="majorHAnsi" w:eastAsiaTheme="majorEastAsia" w:hAnsiTheme="majorHAnsi" w:cstheme="majorBidi"/>
       <w:spacing w:val="-10"/>
-      <w:kern w:val="2"/>
+      <w:kern w:val="28"/>
+      <w:sz w:val="56"/>
+      <w:szCs w:val="56"/>
+    </w:rPr>
+  </w:style>
+  <w:style w:type="character" w:customStyle="1" w:styleId="TitleChar">
+    <w:name w:val="Title Char"/>
+    <w:basedOn w:val="DefaultParagraphFont"/>
+    <w:link w:val="Title"/>
+    <w:uiPriority w:val="10"/>
+    <w:rsid w:val="002A73C2"/>
+    <w:rPr>
+      <w:rFonts w:asciiTheme="majorHAnsi" w:eastAsiaTheme="majorEastAsia" w:hAnsiTheme="majorHAnsi" w:cstheme="majorBidi"/>
+      <w:spacing w:val="-10"/>
+      <w:kern w:val="28"/>
       <w:sz w:val="56"/>
       <w:szCs w:val="56"/>
     </w:rPr>
@@ -2241,11 +2076,29 @@
     <w:link w:val="SubtitleChar"/>
     <w:uiPriority w:val="11"/>
     <w:qFormat/>
-    <w:rsid w:val="002a73c2"/>
-    <w:pPr/>
-    <w:rPr>
-      <w:rFonts w:eastAsia="" w:cs="" w:cstheme="majorBidi" w:eastAsiaTheme="majorEastAsia"/>
-      <w:color w:themeColor="text1" w:themeTint="a6" w:val="595959"/>
+    <w:rsid w:val="002A73C2"/>
+    <w:pPr>
+      <w:numPr>
+        <w:ilvl w:val="1"/>
+      </w:numPr>
+    </w:pPr>
+    <w:rPr>
+      <w:rFonts w:eastAsiaTheme="majorEastAsia" w:cstheme="majorBidi"/>
+      <w:color w:val="595959" w:themeColor="text1" w:themeTint="A6"/>
+      <w:spacing w:val="15"/>
+      <w:sz w:val="28"/>
+      <w:szCs w:val="28"/>
+    </w:rPr>
+  </w:style>
+  <w:style w:type="character" w:customStyle="1" w:styleId="SubtitleChar">
+    <w:name w:val="Subtitle Char"/>
+    <w:basedOn w:val="DefaultParagraphFont"/>
+    <w:link w:val="Subtitle"/>
+    <w:uiPriority w:val="11"/>
+    <w:rsid w:val="002A73C2"/>
+    <w:rPr>
+      <w:rFonts w:eastAsiaTheme="majorEastAsia" w:cstheme="majorBidi"/>
+      <w:color w:val="595959" w:themeColor="text1" w:themeTint="A6"/>
       <w:spacing w:val="15"/>
       <w:sz w:val="28"/>
       <w:szCs w:val="28"/>
@@ -2258,15 +2111,27 @@
     <w:link w:val="QuoteChar"/>
     <w:uiPriority w:val="29"/>
     <w:qFormat/>
-    <w:rsid w:val="002a73c2"/>
+    <w:rsid w:val="002A73C2"/>
     <w:pPr>
-      <w:spacing w:before="160" w:after="160"/>
+      <w:spacing w:before="160"/>
       <w:jc w:val="center"/>
     </w:pPr>
     <w:rPr>
       <w:i/>
       <w:iCs/>
-      <w:color w:themeColor="text1" w:themeTint="bf" w:val="404040"/>
+      <w:color w:val="404040" w:themeColor="text1" w:themeTint="BF"/>
+    </w:rPr>
+  </w:style>
+  <w:style w:type="character" w:customStyle="1" w:styleId="QuoteChar">
+    <w:name w:val="Quote Char"/>
+    <w:basedOn w:val="DefaultParagraphFont"/>
+    <w:link w:val="Quote"/>
+    <w:uiPriority w:val="29"/>
+    <w:rsid w:val="002A73C2"/>
+    <w:rPr>
+      <w:i/>
+      <w:iCs/>
+      <w:color w:val="404040" w:themeColor="text1" w:themeTint="BF"/>
     </w:rPr>
   </w:style>
   <w:style w:type="paragraph" w:styleId="ListParagraph">
@@ -2274,13 +2139,23 @@
     <w:basedOn w:val="Normal"/>
     <w:uiPriority w:val="34"/>
     <w:qFormat/>
-    <w:rsid w:val="002a73c2"/>
+    <w:rsid w:val="002A73C2"/>
     <w:pPr>
-      <w:spacing w:before="0" w:after="160"/>
       <w:ind w:left="720"/>
       <w:contextualSpacing/>
     </w:pPr>
-    <w:rPr/>
+  </w:style>
+  <w:style w:type="character" w:styleId="IntenseEmphasis">
+    <w:name w:val="Intense Emphasis"/>
+    <w:basedOn w:val="DefaultParagraphFont"/>
+    <w:uiPriority w:val="21"/>
+    <w:qFormat/>
+    <w:rsid w:val="002A73C2"/>
+    <w:rPr>
+      <w:i/>
+      <w:iCs/>
+      <w:color w:val="0F4761" w:themeColor="accent1" w:themeShade="BF"/>
+    </w:rPr>
   </w:style>
   <w:style w:type="paragraph" w:styleId="IntenseQuote">
     <w:name w:val="Intense Quote"/>
@@ -2289,11 +2164,11 @@
     <w:link w:val="IntenseQuoteChar"/>
     <w:uiPriority w:val="30"/>
     <w:qFormat/>
-    <w:rsid w:val="002a73c2"/>
+    <w:rsid w:val="002A73C2"/>
     <w:pPr>
       <w:pBdr>
-        <w:top w:val="single" w:sz="4" w:space="10" w:color="0F4761" w:themeColor="accent1" w:themeShade="bf"/>
-        <w:bottom w:val="single" w:sz="4" w:space="10" w:color="0F4761" w:themeColor="accent1" w:themeShade="bf"/>
+        <w:top w:val="single" w:sz="4" w:space="10" w:color="0F4761" w:themeColor="accent1" w:themeShade="BF"/>
+        <w:bottom w:val="single" w:sz="4" w:space="10" w:color="0F4761" w:themeColor="accent1" w:themeShade="BF"/>
       </w:pBdr>
       <w:spacing w:before="360" w:after="360"/>
       <w:ind w:left="864" w:right="864"/>
@@ -2302,125 +2177,228 @@
     <w:rPr>
       <w:i/>
       <w:iCs/>
-      <w:color w:themeColor="accent1" w:themeShade="bf" w:val="0F4761"/>
-    </w:rPr>
-  </w:style>
-  <w:style w:type="numbering" w:styleId="NoList" w:default="1">
-    <w:name w:val="No List"/>
-    <w:uiPriority w:val="99"/>
-    <w:semiHidden/>
-    <w:unhideWhenUsed/>
+      <w:color w:val="0F4761" w:themeColor="accent1" w:themeShade="BF"/>
+    </w:rPr>
+  </w:style>
+  <w:style w:type="character" w:customStyle="1" w:styleId="IntenseQuoteChar">
+    <w:name w:val="Intense Quote Char"/>
+    <w:basedOn w:val="DefaultParagraphFont"/>
+    <w:link w:val="IntenseQuote"/>
+    <w:uiPriority w:val="30"/>
+    <w:rsid w:val="002A73C2"/>
+    <w:rPr>
+      <w:i/>
+      <w:iCs/>
+      <w:color w:val="0F4761" w:themeColor="accent1" w:themeShade="BF"/>
+    </w:rPr>
+  </w:style>
+  <w:style w:type="character" w:styleId="IntenseReference">
+    <w:name w:val="Intense Reference"/>
+    <w:basedOn w:val="DefaultParagraphFont"/>
+    <w:uiPriority w:val="32"/>
     <w:qFormat/>
-  </w:style>
-  <w:style w:type="table" w:default="1" w:styleId="TableNormal">
-    <w:name w:val="Normal Table"/>
-    <w:uiPriority w:val="99"/>
-    <w:semiHidden/>
-    <w:unhideWhenUsed/>
-    <w:tblPr>
-      <w:tblCellMar>
-        <w:top w:w="0" w:type="dxa"/>
-        <w:left w:w="108" w:type="dxa"/>
-        <w:bottom w:w="0" w:type="dxa"/>
-        <w:right w:w="108" w:type="dxa"/>
-      </w:tblCellMar>
-    </w:tblPr>
+    <w:rsid w:val="002A73C2"/>
+    <w:rPr>
+      <w:b/>
+      <w:bCs/>
+      <w:smallCaps/>
+      <w:color w:val="0F4761" w:themeColor="accent1" w:themeShade="BF"/>
+      <w:spacing w:val="5"/>
+    </w:rPr>
   </w:style>
 </w:styles>
 </file>
 
 <file path=word/theme/theme1.xml><?xml version="1.0" encoding="utf-8"?>
-<a:theme xmlns:a="http://schemas.openxmlformats.org/drawingml/2006/main" xmlns:r="http://schemas.openxmlformats.org/officeDocument/2006/relationships" name="Office Theme">
+<a:theme xmlns:a="http://schemas.openxmlformats.org/drawingml/2006/main" name="Office Theme">
   <a:themeElements>
     <a:clrScheme name="Office">
       <a:dk1>
-        <a:srgbClr val="000000"/>
+        <a:sysClr val="windowText" lastClr="000000"/>
       </a:dk1>
       <a:lt1>
-        <a:srgbClr val="ffffff"/>
+        <a:sysClr val="window" lastClr="FFFFFF"/>
       </a:lt1>
       <a:dk2>
-        <a:srgbClr val="0e2841"/>
+        <a:srgbClr val="0E2841"/>
       </a:dk2>
       <a:lt2>
-        <a:srgbClr val="e8e8e8"/>
+        <a:srgbClr val="E8E8E8"/>
       </a:lt2>
       <a:accent1>
         <a:srgbClr val="156082"/>
       </a:accent1>
       <a:accent2>
-        <a:srgbClr val="e97132"/>
+        <a:srgbClr val="E97132"/>
       </a:accent2>
       <a:accent3>
-        <a:srgbClr val="196b24"/>
+        <a:srgbClr val="196B24"/>
       </a:accent3>
       <a:accent4>
-        <a:srgbClr val="0f9ed5"/>
+        <a:srgbClr val="0F9ED5"/>
       </a:accent4>
       <a:accent5>
-        <a:srgbClr val="a02b93"/>
+        <a:srgbClr val="A02B93"/>
       </a:accent5>
       <a:accent6>
-        <a:srgbClr val="4ea72e"/>
+        <a:srgbClr val="4EA72E"/>
       </a:accent6>
       <a:hlink>
         <a:srgbClr val="467886"/>
       </a:hlink>
       <a:folHlink>
-        <a:srgbClr val="96607d"/>
+        <a:srgbClr val="96607D"/>
       </a:folHlink>
     </a:clrScheme>
     <a:fontScheme name="Office">
       <a:majorFont>
-        <a:latin typeface="Aptos Display" panose="02110004020202020204" pitchFamily="0" charset="1"/>
+        <a:latin typeface="Aptos Display" panose="02110004020202020204"/>
         <a:ea typeface=""/>
         <a:cs typeface=""/>
+        <a:font script="Jpan" typeface="游ゴシック Light"/>
+        <a:font script="Hang" typeface="맑은 고딕"/>
+        <a:font script="Hans" typeface="等线 Light"/>
+        <a:font script="Hant" typeface="新細明體"/>
+        <a:font script="Arab" typeface="Times New Roman"/>
+        <a:font script="Hebr" typeface="Times New Roman"/>
+        <a:font script="Thai" typeface="Angsana New"/>
+        <a:font script="Ethi" typeface="Nyala"/>
+        <a:font script="Beng" typeface="Vrinda"/>
+        <a:font script="Gujr" typeface="Shruti"/>
+        <a:font script="Khmr" typeface="MoolBoran"/>
+        <a:font script="Knda" typeface="Tunga"/>
+        <a:font script="Guru" typeface="Raavi"/>
+        <a:font script="Cans" typeface="Euphemia"/>
+        <a:font script="Cher" typeface="Plantagenet Cherokee"/>
+        <a:font script="Yiii" typeface="Microsoft Yi Baiti"/>
+        <a:font script="Tibt" typeface="Microsoft Himalaya"/>
+        <a:font script="Thaa" typeface="MV Boli"/>
+        <a:font script="Deva" typeface="Mangal"/>
+        <a:font script="Telu" typeface="Gautami"/>
+        <a:font script="Taml" typeface="Latha"/>
+        <a:font script="Syrc" typeface="Estrangelo Edessa"/>
+        <a:font script="Orya" typeface="Kalinga"/>
+        <a:font script="Mlym" typeface="Kartika"/>
+        <a:font script="Laoo" typeface="DokChampa"/>
+        <a:font script="Sinh" typeface="Iskoola Pota"/>
+        <a:font script="Mong" typeface="Mongolian Baiti"/>
+        <a:font script="Viet" typeface="Times New Roman"/>
+        <a:font script="Uigh" typeface="Microsoft Uighur"/>
+        <a:font script="Geor" typeface="Sylfaen"/>
+        <a:font script="Armn" typeface="Arial"/>
+        <a:font script="Bugi" typeface="Leelawadee UI"/>
+        <a:font script="Bopo" typeface="Microsoft JhengHei"/>
+        <a:font script="Java" typeface="Javanese Text"/>
+        <a:font script="Lisu" typeface="Segoe UI"/>
+        <a:font script="Mymr" typeface="Myanmar Text"/>
+        <a:font script="Nkoo" typeface="Ebrima"/>
+        <a:font script="Olck" typeface="Nirmala UI"/>
+        <a:font script="Osma" typeface="Ebrima"/>
+        <a:font script="Phag" typeface="Phagspa"/>
+        <a:font script="Syrn" typeface="Estrangelo Edessa"/>
+        <a:font script="Syrj" typeface="Estrangelo Edessa"/>
+        <a:font script="Syre" typeface="Estrangelo Edessa"/>
+        <a:font script="Sora" typeface="Nirmala UI"/>
+        <a:font script="Tale" typeface="Microsoft Tai Le"/>
+        <a:font script="Talu" typeface="Microsoft New Tai Lue"/>
+        <a:font script="Tfng" typeface="Ebrima"/>
       </a:majorFont>
       <a:minorFont>
-        <a:latin typeface="Aptos" panose="02110004020202020204" pitchFamily="0" charset="1"/>
+        <a:latin typeface="Aptos" panose="02110004020202020204"/>
         <a:ea typeface=""/>
         <a:cs typeface=""/>
+        <a:font script="Jpan" typeface="游ゴシック"/>
+        <a:font script="Hang" typeface="맑은 고딕"/>
+        <a:font script="Hans" typeface="等线"/>
+        <a:font script="Hant" typeface="新細明體"/>
+        <a:font script="Arab" typeface="Arial"/>
+        <a:font script="Hebr" typeface="Arial"/>
+        <a:font script="Thai" typeface="Cordia New"/>
+        <a:font script="Ethi" typeface="Nyala"/>
+        <a:font script="Beng" typeface="Vrinda"/>
+        <a:font script="Gujr" typeface="Shruti"/>
+        <a:font script="Khmr" typeface="DaunPenh"/>
+        <a:font script="Knda" typeface="Tunga"/>
+        <a:font script="Guru" typeface="Raavi"/>
+        <a:font script="Cans" typeface="Euphemia"/>
+        <a:font script="Cher" typeface="Plantagenet Cherokee"/>
+        <a:font script="Yiii" typeface="Microsoft Yi Baiti"/>
+        <a:font script="Tibt" typeface="Microsoft Himalaya"/>
+        <a:font script="Thaa" typeface="MV Boli"/>
+        <a:font script="Deva" typeface="Mangal"/>
+        <a:font script="Telu" typeface="Gautami"/>
+        <a:font script="Taml" typeface="Latha"/>
+        <a:font script="Syrc" typeface="Estrangelo Edessa"/>
+        <a:font script="Orya" typeface="Kalinga"/>
+        <a:font script="Mlym" typeface="Kartika"/>
+        <a:font script="Laoo" typeface="DokChampa"/>
+        <a:font script="Sinh" typeface="Iskoola Pota"/>
+        <a:font script="Mong" typeface="Mongolian Baiti"/>
+        <a:font script="Viet" typeface="Arial"/>
+        <a:font script="Uigh" typeface="Microsoft Uighur"/>
+        <a:font script="Geor" typeface="Sylfaen"/>
+        <a:font script="Armn" typeface="Arial"/>
+        <a:font script="Bugi" typeface="Leelawadee UI"/>
+        <a:font script="Bopo" typeface="Microsoft JhengHei"/>
+        <a:font script="Java" typeface="Javanese Text"/>
+        <a:font script="Lisu" typeface="Segoe UI"/>
+        <a:font script="Mymr" typeface="Myanmar Text"/>
+        <a:font script="Nkoo" typeface="Ebrima"/>
+        <a:font script="Olck" typeface="Nirmala UI"/>
+        <a:font script="Osma" typeface="Ebrima"/>
+        <a:font script="Phag" typeface="Phagspa"/>
+        <a:font script="Syrn" typeface="Estrangelo Edessa"/>
+        <a:font script="Syrj" typeface="Estrangelo Edessa"/>
+        <a:font script="Syre" typeface="Estrangelo Edessa"/>
+        <a:font script="Sora" typeface="Nirmala UI"/>
+        <a:font script="Tale" typeface="Microsoft Tai Le"/>
+        <a:font script="Talu" typeface="Microsoft New Tai Lue"/>
+        <a:font script="Tfng" typeface="Ebrima"/>
       </a:minorFont>
     </a:fontScheme>
-    <a:fmtScheme>
+    <a:fmtScheme name="Office">
       <a:fillStyleLst>
         <a:solidFill>
           <a:schemeClr val="phClr"/>
         </a:solidFill>
-        <a:gradFill>
+        <a:gradFill rotWithShape="1">
           <a:gsLst>
             <a:gs pos="0">
               <a:schemeClr val="phClr">
                 <a:lumMod val="110000"/>
+                <a:satMod val="105000"/>
                 <a:tint val="67000"/>
               </a:schemeClr>
             </a:gs>
             <a:gs pos="50000">
               <a:schemeClr val="phClr">
                 <a:lumMod val="105000"/>
+                <a:satMod val="103000"/>
                 <a:tint val="73000"/>
               </a:schemeClr>
             </a:gs>
             <a:gs pos="100000">
               <a:schemeClr val="phClr">
                 <a:lumMod val="105000"/>
+                <a:satMod val="109000"/>
                 <a:tint val="81000"/>
               </a:schemeClr>
             </a:gs>
           </a:gsLst>
           <a:lin ang="5400000" scaled="0"/>
-          <a:tileRect l="0" t="0" r="0" b="0"/>
         </a:gradFill>
-        <a:gradFill>
+        <a:gradFill rotWithShape="1">
           <a:gsLst>
             <a:gs pos="0">
               <a:schemeClr val="phClr">
+                <a:satMod val="103000"/>
                 <a:lumMod val="102000"/>
                 <a:tint val="94000"/>
               </a:schemeClr>
             </a:gs>
             <a:gs pos="50000">
               <a:schemeClr val="phClr">
+                <a:satMod val="110000"/>
                 <a:lumMod val="100000"/>
                 <a:shade val="100000"/>
               </a:schemeClr>
@@ -2428,24 +2406,33 @@
             <a:gs pos="100000">
               <a:schemeClr val="phClr">
                 <a:lumMod val="99000"/>
+                <a:satMod val="120000"/>
                 <a:shade val="78000"/>
               </a:schemeClr>
             </a:gs>
           </a:gsLst>
           <a:lin ang="5400000" scaled="0"/>
-          <a:tileRect l="0" t="0" r="0" b="0"/>
         </a:gradFill>
       </a:fillStyleLst>
       <a:lnStyleLst>
         <a:ln w="6350" cap="flat" cmpd="sng" algn="ctr">
+          <a:solidFill>
+            <a:schemeClr val="phClr"/>
+          </a:solidFill>
           <a:prstDash val="solid"/>
           <a:miter lim="800000"/>
         </a:ln>
         <a:ln w="12700" cap="flat" cmpd="sng" algn="ctr">
+          <a:solidFill>
+            <a:schemeClr val="phClr"/>
+          </a:solidFill>
           <a:prstDash val="solid"/>
           <a:miter lim="800000"/>
         </a:ln>
         <a:ln w="19050" cap="flat" cmpd="sng" algn="ctr">
+          <a:solidFill>
+            <a:schemeClr val="phClr"/>
+          </a:solidFill>
           <a:prstDash val="solid"/>
           <a:miter lim="800000"/>
         </a:ln>
@@ -2458,7 +2445,13 @@
           <a:effectLst/>
         </a:effectStyle>
         <a:effectStyle>
-          <a:effectLst/>
+          <a:effectLst>
+            <a:outerShdw blurRad="57150" dist="19050" dir="5400000" algn="ctr" rotWithShape="0">
+              <a:srgbClr val="000000">
+                <a:alpha val="63000"/>
+              </a:srgbClr>
+            </a:outerShdw>
+          </a:effectLst>
         </a:effectStyle>
       </a:effectStyleLst>
       <a:bgFillStyleLst>
@@ -2468,13 +2461,15 @@
         <a:solidFill>
           <a:schemeClr val="phClr">
             <a:tint val="95000"/>
+            <a:satMod val="170000"/>
           </a:schemeClr>
         </a:solidFill>
-        <a:gradFill>
+        <a:gradFill rotWithShape="1">
           <a:gsLst>
             <a:gs pos="0">
               <a:schemeClr val="phClr">
                 <a:tint val="93000"/>
+                <a:satMod val="150000"/>
                 <a:shade val="98000"/>
                 <a:lumMod val="102000"/>
               </a:schemeClr>
@@ -2482,6 +2477,7 @@
             <a:gs pos="50000">
               <a:schemeClr val="phClr">
                 <a:tint val="98000"/>
+                <a:satMod val="130000"/>
                 <a:shade val="90000"/>
                 <a:lumMod val="103000"/>
               </a:schemeClr>
@@ -2489,14 +2485,21 @@
             <a:gs pos="100000">
               <a:schemeClr val="phClr">
                 <a:shade val="63000"/>
+                <a:satMod val="120000"/>
               </a:schemeClr>
             </a:gs>
           </a:gsLst>
           <a:lin ang="5400000" scaled="0"/>
-          <a:tileRect l="0" t="0" r="0" b="0"/>
         </a:gradFill>
       </a:bgFillStyleLst>
     </a:fmtScheme>
   </a:themeElements>
+  <a:objectDefaults/>
+  <a:extraClrSchemeLst/>
+  <a:extLst>
+    <a:ext uri="{05A4C25C-085E-4340-85A3-A5531E510DB2}">
+      <thm15:themeFamily xmlns:thm15="http://schemas.microsoft.com/office/thememl/2012/main" name="Office Theme" id="{62F939B6-93AF-4DB8-9C6B-D6C7DFDC589F}" vid="{4A3C46E8-61CC-4603-A589-7422A47A8E4A}"/>
+    </a:ext>
+  </a:extLst>
 </a:theme>
 </file>
</xml_diff>